<commit_message>
Creando proyecto PHP básico con MVC y PDO
</commit_message>
<xml_diff>
--- a/app/0_informacion/5_mvc/1_php/ejp3_php_mvc_con/assets/doc/ejp_implementacion_php_mvc.docx
+++ b/app/0_informacion/5_mvc/1_php/ejp3_php_mvc_con/assets/doc/ejp_implementacion_php_mvc.docx
@@ -91,9 +91,8 @@
           <w:sz w:val="24"/>
           <w:szCs w:val="24"/>
         </w:rPr>
-        <w:t xml:space="preserve">Parte I. </w:t>
-      </w:r>
-      <w:bookmarkStart w:id="0" w:name="_GoBack"/>
+        <w:t>Parte I. Vista</w:t>
+      </w:r>
       <w:r>
         <w:rPr>
           <w:rFonts w:cs="Arial"/>
@@ -101,7 +100,7 @@
           <w:sz w:val="24"/>
           <w:szCs w:val="24"/>
         </w:rPr>
-        <w:t>Vista</w:t>
+        <w:t xml:space="preserve"> - Controlador</w:t>
       </w:r>
       <w:r>
         <w:rPr>
@@ -110,18 +109,8 @@
           <w:sz w:val="24"/>
           <w:szCs w:val="24"/>
         </w:rPr>
-        <w:t xml:space="preserve"> - Controlador</w:t>
-      </w:r>
-      <w:r>
-        <w:rPr>
-          <w:rFonts w:cs="Arial"/>
-          <w:color w:val="FF6600"/>
-          <w:sz w:val="24"/>
-          <w:szCs w:val="24"/>
-        </w:rPr>
         <w:t>:</w:t>
       </w:r>
-      <w:bookmarkEnd w:id="0"/>
     </w:p>
     <w:p>
       <w:pPr>
@@ -378,6 +367,8 @@
         </w:rPr>
         <w:t>’</w:t>
       </w:r>
+      <w:bookmarkStart w:id="0" w:name="_GoBack"/>
+      <w:bookmarkEnd w:id="0"/>
     </w:p>
     <w:p>
       <w:pPr>
@@ -651,14 +642,16 @@
           <w:color w:val="262626"/>
           <w:sz w:val="24"/>
           <w:szCs w:val="24"/>
-        </w:rPr>
-      </w:pPr>
-      <w:r>
-        <w:rPr>
-          <w:rFonts w:cs="Arial"/>
-          <w:color w:val="262626"/>
-          <w:sz w:val="24"/>
-          <w:szCs w:val="24"/>
+          <w:highlight w:val="yellow"/>
+        </w:rPr>
+      </w:pPr>
+      <w:r>
+        <w:rPr>
+          <w:rFonts w:cs="Arial"/>
+          <w:color w:val="262626"/>
+          <w:sz w:val="24"/>
+          <w:szCs w:val="24"/>
+          <w:highlight w:val="yellow"/>
         </w:rPr>
         <w:t xml:space="preserve">Ajustar estilos </w:t>
       </w:r>
@@ -669,6 +662,7 @@
           <w:color w:val="262626"/>
           <w:sz w:val="24"/>
           <w:szCs w:val="24"/>
+          <w:highlight w:val="yellow"/>
         </w:rPr>
         <w:t>css</w:t>
       </w:r>
@@ -679,6 +673,7 @@
           <w:color w:val="262626"/>
           <w:sz w:val="24"/>
           <w:szCs w:val="24"/>
+          <w:highlight w:val="yellow"/>
         </w:rPr>
         <w:t xml:space="preserve"> (styles.css) y programación </w:t>
       </w:r>
@@ -689,6 +684,7 @@
           <w:color w:val="262626"/>
           <w:sz w:val="24"/>
           <w:szCs w:val="24"/>
+          <w:highlight w:val="yellow"/>
         </w:rPr>
         <w:t>js</w:t>
       </w:r>
@@ -699,6 +695,7 @@
           <w:color w:val="262626"/>
           <w:sz w:val="24"/>
           <w:szCs w:val="24"/>
+          <w:highlight w:val="yellow"/>
         </w:rPr>
         <w:t xml:space="preserve"> (scripts.js) personales</w:t>
       </w:r>
@@ -767,6 +764,75 @@
           <w:szCs w:val="24"/>
         </w:rPr>
         <w:t>’ y configurarlos</w:t>
+      </w:r>
+      <w:r>
+        <w:rPr>
+          <w:rFonts w:cs="Arial"/>
+          <w:color w:val="262626"/>
+          <w:sz w:val="24"/>
+          <w:szCs w:val="24"/>
+        </w:rPr>
+        <w:t xml:space="preserve"> (</w:t>
+      </w:r>
+      <w:proofErr w:type="spellStart"/>
+      <w:r>
+        <w:rPr>
+          <w:rFonts w:cs="Arial"/>
+          <w:color w:val="262626"/>
+          <w:sz w:val="24"/>
+          <w:szCs w:val="24"/>
+        </w:rPr>
+        <w:t>header</w:t>
+      </w:r>
+      <w:proofErr w:type="spellEnd"/>
+      <w:r>
+        <w:rPr>
+          <w:rFonts w:cs="Arial"/>
+          <w:color w:val="262626"/>
+          <w:sz w:val="24"/>
+          <w:szCs w:val="24"/>
+        </w:rPr>
+        <w:t>(‘</w:t>
+      </w:r>
+      <w:proofErr w:type="spellStart"/>
+      <w:r>
+        <w:rPr>
+          <w:rFonts w:cs="Arial"/>
+          <w:color w:val="262626"/>
+          <w:sz w:val="24"/>
+          <w:szCs w:val="24"/>
+        </w:rPr>
+        <w:t>Location</w:t>
+      </w:r>
+      <w:proofErr w:type="spellEnd"/>
+      <w:r>
+        <w:rPr>
+          <w:rFonts w:cs="Arial"/>
+          <w:color w:val="262626"/>
+          <w:sz w:val="24"/>
+          <w:szCs w:val="24"/>
+        </w:rPr>
+        <w:t>: ?c=’</w:t>
+      </w:r>
+      <w:proofErr w:type="spellStart"/>
+      <w:r>
+        <w:rPr>
+          <w:rFonts w:cs="Arial"/>
+          <w:color w:val="262626"/>
+          <w:sz w:val="24"/>
+          <w:szCs w:val="24"/>
+        </w:rPr>
+        <w:t>controlador’&amp;a</w:t>
+      </w:r>
+      <w:proofErr w:type="spellEnd"/>
+      <w:r>
+        <w:rPr>
+          <w:rFonts w:cs="Arial"/>
+          <w:color w:val="262626"/>
+          <w:sz w:val="24"/>
+          <w:szCs w:val="24"/>
+        </w:rPr>
+        <w:t>=’acción’’))</w:t>
       </w:r>
     </w:p>
     <w:p>
@@ -1476,7 +1542,6 @@
           <w:sz w:val="24"/>
           <w:szCs w:val="24"/>
         </w:rPr>
-        <w:lastRenderedPageBreak/>
         <w:t>Parte III. Modelo - Vista - Controlador:</w:t>
       </w:r>
     </w:p>
@@ -2397,14 +2462,14 @@
                       </a:ln>
                       <a:extLst>
                         <a:ext uri="{909E8E84-426E-40dd-AFC4-6F175D3DCCD1}">
-                          <a14:hiddenFill xmlns:cx="http://schemas.microsoft.com/office/drawing/2014/chartex" xmlns:cx1="http://schemas.microsoft.com/office/drawing/2015/9/8/chartex" xmlns:cx2="http://schemas.microsoft.com/office/drawing/2015/10/21/chartex" xmlns:cx3="http://schemas.microsoft.com/office/drawing/2016/5/9/chartex" xmlns:cx4="http://schemas.microsoft.com/office/drawing/2016/5/10/chartex" xmlns:cx5="http://schemas.microsoft.com/office/drawing/2016/5/11/chartex" xmlns:cx6="http://schemas.microsoft.com/office/drawing/2016/5/12/chartex" xmlns:cx7="http://schemas.microsoft.com/office/drawing/2016/5/13/chartex" xmlns:cx8="http://schemas.microsoft.com/office/drawing/2016/5/14/chartex" xmlns:aink="http://schemas.microsoft.com/office/drawing/2016/ink" xmlns:am3d="http://schemas.microsoft.com/office/drawing/2017/model3d" xmlns:w16cid="http://schemas.microsoft.com/office/word/2016/wordml/cid" xmlns:w16se="http://schemas.microsoft.com/office/word/2015/wordml/symex" xmlns:a14="http://schemas.microsoft.com/office/drawing/2010/main" xmlns:w="http://schemas.openxmlformats.org/wordprocessingml/2006/main" xmlns:w10="urn:schemas-microsoft-com:office:word" xmlns:v="urn:schemas-microsoft-com:vml" xmlns:o="urn:schemas-microsoft-com:office:office" xmlns:mv="urn:schemas-microsoft-com:mac:vml" xmlns:mo="http://schemas.microsoft.com/office/mac/office/2008/main" xmlns="">
+                          <a14:hiddenFill xmlns="" xmlns:mo="http://schemas.microsoft.com/office/mac/office/2008/main" xmlns:mv="urn:schemas-microsoft-com:mac:vml" xmlns:o="urn:schemas-microsoft-com:office:office" xmlns:v="urn:schemas-microsoft-com:vml" xmlns:w10="urn:schemas-microsoft-com:office:word" xmlns:w="http://schemas.openxmlformats.org/wordprocessingml/2006/main" xmlns:a14="http://schemas.microsoft.com/office/drawing/2010/main" xmlns:w16se="http://schemas.microsoft.com/office/word/2015/wordml/symex" xmlns:w16cid="http://schemas.microsoft.com/office/word/2016/wordml/cid" xmlns:am3d="http://schemas.microsoft.com/office/drawing/2017/model3d" xmlns:aink="http://schemas.microsoft.com/office/drawing/2016/ink" xmlns:cx8="http://schemas.microsoft.com/office/drawing/2016/5/14/chartex" xmlns:cx7="http://schemas.microsoft.com/office/drawing/2016/5/13/chartex" xmlns:cx6="http://schemas.microsoft.com/office/drawing/2016/5/12/chartex" xmlns:cx5="http://schemas.microsoft.com/office/drawing/2016/5/11/chartex" xmlns:cx4="http://schemas.microsoft.com/office/drawing/2016/5/10/chartex" xmlns:cx3="http://schemas.microsoft.com/office/drawing/2016/5/9/chartex" xmlns:cx2="http://schemas.microsoft.com/office/drawing/2015/10/21/chartex" xmlns:cx1="http://schemas.microsoft.com/office/drawing/2015/9/8/chartex" xmlns:cx="http://schemas.microsoft.com/office/drawing/2014/chartex">
                             <a:solidFill>
                               <a:srgbClr val="FFFFFF"/>
                             </a:solidFill>
                           </a14:hiddenFill>
                         </a:ext>
                         <a:ext uri="{91240B29-F687-4f45-9708-019B960494DF}">
-                          <a14:hiddenLine xmlns:cx="http://schemas.microsoft.com/office/drawing/2014/chartex" xmlns:cx1="http://schemas.microsoft.com/office/drawing/2015/9/8/chartex" xmlns:cx2="http://schemas.microsoft.com/office/drawing/2015/10/21/chartex" xmlns:cx3="http://schemas.microsoft.com/office/drawing/2016/5/9/chartex" xmlns:cx4="http://schemas.microsoft.com/office/drawing/2016/5/10/chartex" xmlns:cx5="http://schemas.microsoft.com/office/drawing/2016/5/11/chartex" xmlns:cx6="http://schemas.microsoft.com/office/drawing/2016/5/12/chartex" xmlns:cx7="http://schemas.microsoft.com/office/drawing/2016/5/13/chartex" xmlns:cx8="http://schemas.microsoft.com/office/drawing/2016/5/14/chartex" xmlns:aink="http://schemas.microsoft.com/office/drawing/2016/ink" xmlns:am3d="http://schemas.microsoft.com/office/drawing/2017/model3d" xmlns:w16cid="http://schemas.microsoft.com/office/word/2016/wordml/cid" xmlns:w16se="http://schemas.microsoft.com/office/word/2015/wordml/symex" xmlns:a14="http://schemas.microsoft.com/office/drawing/2010/main" xmlns:w="http://schemas.openxmlformats.org/wordprocessingml/2006/main" xmlns:w10="urn:schemas-microsoft-com:office:word" xmlns:v="urn:schemas-microsoft-com:vml" xmlns:o="urn:schemas-microsoft-com:office:office" xmlns:mv="urn:schemas-microsoft-com:mac:vml" xmlns:mo="http://schemas.microsoft.com/office/mac/office/2008/main" xmlns="" w="9525">
+                          <a14:hiddenLine xmlns="" xmlns:mo="http://schemas.microsoft.com/office/mac/office/2008/main" xmlns:mv="urn:schemas-microsoft-com:mac:vml" xmlns:o="urn:schemas-microsoft-com:office:office" xmlns:v="urn:schemas-microsoft-com:vml" xmlns:w10="urn:schemas-microsoft-com:office:word" xmlns:w="http://schemas.openxmlformats.org/wordprocessingml/2006/main" xmlns:a14="http://schemas.microsoft.com/office/drawing/2010/main" xmlns:w16se="http://schemas.microsoft.com/office/word/2015/wordml/symex" xmlns:w16cid="http://schemas.microsoft.com/office/word/2016/wordml/cid" xmlns:am3d="http://schemas.microsoft.com/office/drawing/2017/model3d" xmlns:aink="http://schemas.microsoft.com/office/drawing/2016/ink" xmlns:cx8="http://schemas.microsoft.com/office/drawing/2016/5/14/chartex" xmlns:cx7="http://schemas.microsoft.com/office/drawing/2016/5/13/chartex" xmlns:cx6="http://schemas.microsoft.com/office/drawing/2016/5/12/chartex" xmlns:cx5="http://schemas.microsoft.com/office/drawing/2016/5/11/chartex" xmlns:cx4="http://schemas.microsoft.com/office/drawing/2016/5/10/chartex" xmlns:cx3="http://schemas.microsoft.com/office/drawing/2016/5/9/chartex" xmlns:cx2="http://schemas.microsoft.com/office/drawing/2015/10/21/chartex" xmlns:cx1="http://schemas.microsoft.com/office/drawing/2015/9/8/chartex" xmlns:cx="http://schemas.microsoft.com/office/drawing/2014/chartex" w="9525">
                             <a:solidFill>
                               <a:srgbClr val="000000"/>
                             </a:solidFill>
@@ -2705,7 +2770,7 @@
                   </a:ln>
                   <a:extLst>
                     <a:ext uri="{53640926-AAD7-44d8-BBD7-CCE9431645EC}">
-                      <a14:shadowObscured xmlns:cx="http://schemas.microsoft.com/office/drawing/2014/chartex" xmlns:cx1="http://schemas.microsoft.com/office/drawing/2015/9/8/chartex" xmlns:cx2="http://schemas.microsoft.com/office/drawing/2015/10/21/chartex" xmlns:cx3="http://schemas.microsoft.com/office/drawing/2016/5/9/chartex" xmlns:cx4="http://schemas.microsoft.com/office/drawing/2016/5/10/chartex" xmlns:cx5="http://schemas.microsoft.com/office/drawing/2016/5/11/chartex" xmlns:cx6="http://schemas.microsoft.com/office/drawing/2016/5/12/chartex" xmlns:cx7="http://schemas.microsoft.com/office/drawing/2016/5/13/chartex" xmlns:cx8="http://schemas.microsoft.com/office/drawing/2016/5/14/chartex" xmlns:aink="http://schemas.microsoft.com/office/drawing/2016/ink" xmlns:am3d="http://schemas.microsoft.com/office/drawing/2017/model3d" xmlns:w16cid="http://schemas.microsoft.com/office/word/2016/wordml/cid" xmlns:w16se="http://schemas.microsoft.com/office/word/2015/wordml/symex" xmlns:a14="http://schemas.microsoft.com/office/drawing/2010/main" xmlns:w="http://schemas.openxmlformats.org/wordprocessingml/2006/main" xmlns:w10="urn:schemas-microsoft-com:office:word" xmlns:v="urn:schemas-microsoft-com:vml" xmlns:o="urn:schemas-microsoft-com:office:office" xmlns:mv="urn:schemas-microsoft-com:mac:vml" xmlns:mo="http://schemas.microsoft.com/office/mac/office/2008/main" xmlns=""/>
+                      <a14:shadowObscured xmlns="" xmlns:mo="http://schemas.microsoft.com/office/mac/office/2008/main" xmlns:mv="urn:schemas-microsoft-com:mac:vml" xmlns:o="urn:schemas-microsoft-com:office:office" xmlns:v="urn:schemas-microsoft-com:vml" xmlns:w10="urn:schemas-microsoft-com:office:word" xmlns:w="http://schemas.openxmlformats.org/wordprocessingml/2006/main" xmlns:a14="http://schemas.microsoft.com/office/drawing/2010/main" xmlns:w16se="http://schemas.microsoft.com/office/word/2015/wordml/symex" xmlns:w16cid="http://schemas.microsoft.com/office/word/2016/wordml/cid" xmlns:am3d="http://schemas.microsoft.com/office/drawing/2017/model3d" xmlns:aink="http://schemas.microsoft.com/office/drawing/2016/ink" xmlns:cx8="http://schemas.microsoft.com/office/drawing/2016/5/14/chartex" xmlns:cx7="http://schemas.microsoft.com/office/drawing/2016/5/13/chartex" xmlns:cx6="http://schemas.microsoft.com/office/drawing/2016/5/12/chartex" xmlns:cx5="http://schemas.microsoft.com/office/drawing/2016/5/11/chartex" xmlns:cx4="http://schemas.microsoft.com/office/drawing/2016/5/10/chartex" xmlns:cx3="http://schemas.microsoft.com/office/drawing/2016/5/9/chartex" xmlns:cx2="http://schemas.microsoft.com/office/drawing/2015/10/21/chartex" xmlns:cx1="http://schemas.microsoft.com/office/drawing/2015/9/8/chartex" xmlns:cx="http://schemas.microsoft.com/office/drawing/2014/chartex"/>
                     </a:ext>
                   </a:extLst>
                 </pic:spPr>
@@ -4998,6 +5063,7 @@
     <w:rsid w:val="00022EDC"/>
     <w:rsid w:val="000D18EB"/>
     <w:rsid w:val="00134049"/>
+    <w:rsid w:val="00184B8C"/>
     <w:rsid w:val="001F45FF"/>
     <w:rsid w:val="003526EF"/>
     <w:rsid w:val="00367691"/>
@@ -5820,7 +5886,7 @@
 </file>
 
 <file path=customXml/itemProps1.xml><?xml version="1.0" encoding="utf-8"?>
-<ds:datastoreItem xmlns:ds="http://schemas.openxmlformats.org/officeDocument/2006/customXml" ds:itemID="{C6CF7896-1122-437D-B6D9-575ADC06F689}">
+<ds:datastoreItem xmlns:ds="http://schemas.openxmlformats.org/officeDocument/2006/customXml" ds:itemID="{2AB9FFFA-54C9-4391-AE0B-EC9304742DF5}">
   <ds:schemaRefs>
     <ds:schemaRef ds:uri="http://schemas.openxmlformats.org/officeDocument/2006/bibliography"/>
   </ds:schemaRefs>

</xml_diff>

<commit_message>
Organizando vistas del proyecto principal
</commit_message>
<xml_diff>
--- a/app/0_informacion/5_mvc/1_php/ejp3_php_mvc_con/assets/doc/ejp_implementacion_php_mvc.docx
+++ b/app/0_informacion/5_mvc/1_php/ejp3_php_mvc_con/assets/doc/ejp_implementacion_php_mvc.docx
@@ -367,8 +367,6 @@
         </w:rPr>
         <w:t>’</w:t>
       </w:r>
-      <w:bookmarkStart w:id="0" w:name="_GoBack"/>
-      <w:bookmarkEnd w:id="0"/>
     </w:p>
     <w:p>
       <w:pPr>
@@ -642,62 +640,88 @@
           <w:color w:val="262626"/>
           <w:sz w:val="24"/>
           <w:szCs w:val="24"/>
-          <w:highlight w:val="yellow"/>
-        </w:rPr>
-      </w:pPr>
-      <w:r>
-        <w:rPr>
-          <w:rFonts w:cs="Arial"/>
-          <w:color w:val="262626"/>
-          <w:sz w:val="24"/>
-          <w:szCs w:val="24"/>
-          <w:highlight w:val="yellow"/>
-        </w:rPr>
-        <w:t xml:space="preserve">Ajustar estilos </w:t>
-      </w:r>
-      <w:proofErr w:type="spellStart"/>
-      <w:r>
-        <w:rPr>
-          <w:rFonts w:cs="Arial"/>
-          <w:color w:val="262626"/>
-          <w:sz w:val="24"/>
-          <w:szCs w:val="24"/>
-          <w:highlight w:val="yellow"/>
-        </w:rPr>
-        <w:t>css</w:t>
-      </w:r>
-      <w:proofErr w:type="spellEnd"/>
-      <w:r>
-        <w:rPr>
-          <w:rFonts w:cs="Arial"/>
-          <w:color w:val="262626"/>
-          <w:sz w:val="24"/>
-          <w:szCs w:val="24"/>
-          <w:highlight w:val="yellow"/>
-        </w:rPr>
-        <w:t xml:space="preserve"> (styles.css) y programación </w:t>
-      </w:r>
-      <w:proofErr w:type="spellStart"/>
-      <w:r>
-        <w:rPr>
-          <w:rFonts w:cs="Arial"/>
-          <w:color w:val="262626"/>
-          <w:sz w:val="24"/>
-          <w:szCs w:val="24"/>
-          <w:highlight w:val="yellow"/>
-        </w:rPr>
-        <w:t>js</w:t>
-      </w:r>
-      <w:proofErr w:type="spellEnd"/>
-      <w:r>
-        <w:rPr>
-          <w:rFonts w:cs="Arial"/>
-          <w:color w:val="262626"/>
-          <w:sz w:val="24"/>
-          <w:szCs w:val="24"/>
-          <w:highlight w:val="yellow"/>
-        </w:rPr>
-        <w:t xml:space="preserve"> (scripts.js) personales</w:t>
+        </w:rPr>
+      </w:pPr>
+      <w:r>
+        <w:rPr>
+          <w:rFonts w:cs="Arial"/>
+          <w:color w:val="262626"/>
+          <w:sz w:val="24"/>
+          <w:szCs w:val="24"/>
+        </w:rPr>
+        <w:t xml:space="preserve">Deshabilitar los </w:t>
+      </w:r>
+      <w:r>
+        <w:rPr>
+          <w:rFonts w:cs="Arial"/>
+          <w:color w:val="262626"/>
+          <w:sz w:val="24"/>
+          <w:szCs w:val="24"/>
+        </w:rPr>
+        <w:t>‘</w:t>
+      </w:r>
+      <w:r>
+        <w:rPr>
+          <w:rFonts w:cs="Arial"/>
+          <w:color w:val="262626"/>
+          <w:sz w:val="24"/>
+          <w:szCs w:val="24"/>
+        </w:rPr>
+        <w:t>scripts</w:t>
+      </w:r>
+      <w:r>
+        <w:rPr>
+          <w:rFonts w:cs="Arial"/>
+          <w:color w:val="262626"/>
+          <w:sz w:val="24"/>
+          <w:szCs w:val="24"/>
+        </w:rPr>
+        <w:t>’</w:t>
+      </w:r>
+      <w:r>
+        <w:rPr>
+          <w:rFonts w:cs="Arial"/>
+          <w:color w:val="262626"/>
+          <w:sz w:val="24"/>
+          <w:szCs w:val="24"/>
+        </w:rPr>
+        <w:t xml:space="preserve"> personales que afecte</w:t>
+      </w:r>
+      <w:r>
+        <w:rPr>
+          <w:rFonts w:cs="Arial"/>
+          <w:color w:val="262626"/>
+          <w:sz w:val="24"/>
+          <w:szCs w:val="24"/>
+        </w:rPr>
+        <w:t>n</w:t>
+      </w:r>
+      <w:r>
+        <w:rPr>
+          <w:rFonts w:cs="Arial"/>
+          <w:color w:val="262626"/>
+          <w:sz w:val="24"/>
+          <w:szCs w:val="24"/>
+        </w:rPr>
+        <w:t xml:space="preserve"> los formulario y </w:t>
+      </w:r>
+      <w:r>
+        <w:rPr>
+          <w:rFonts w:cs="Arial"/>
+          <w:color w:val="262626"/>
+          <w:sz w:val="24"/>
+          <w:szCs w:val="24"/>
+        </w:rPr>
+        <w:t xml:space="preserve">las </w:t>
+      </w:r>
+      <w:r>
+        <w:rPr>
+          <w:rFonts w:cs="Arial"/>
+          <w:color w:val="262626"/>
+          <w:sz w:val="24"/>
+          <w:szCs w:val="24"/>
+        </w:rPr>
+        <w:t>tablas</w:t>
       </w:r>
     </w:p>
     <w:p>
@@ -753,7 +777,16 @@
           <w:sz w:val="24"/>
           <w:szCs w:val="24"/>
         </w:rPr>
-        <w:t>Logout</w:t>
+        <w:t>L</w:t>
+      </w:r>
+      <w:r>
+        <w:rPr>
+          <w:rFonts w:cs="Arial"/>
+          <w:color w:val="262626"/>
+          <w:sz w:val="24"/>
+          <w:szCs w:val="24"/>
+        </w:rPr>
+        <w:t>ogout</w:t>
       </w:r>
       <w:proofErr w:type="spellEnd"/>
       <w:r>
@@ -763,16 +796,16 @@
           <w:sz w:val="24"/>
           <w:szCs w:val="24"/>
         </w:rPr>
-        <w:t>’ y configurarlos</w:t>
-      </w:r>
-      <w:r>
-        <w:rPr>
-          <w:rFonts w:cs="Arial"/>
-          <w:color w:val="262626"/>
-          <w:sz w:val="24"/>
-          <w:szCs w:val="24"/>
-        </w:rPr>
-        <w:t xml:space="preserve"> (</w:t>
+        <w:t xml:space="preserve">’. </w:t>
+      </w:r>
+      <w:r>
+        <w:rPr>
+          <w:rFonts w:cs="Arial"/>
+          <w:color w:val="262626"/>
+          <w:sz w:val="24"/>
+          <w:szCs w:val="24"/>
+        </w:rPr>
+        <w:t xml:space="preserve">En los controladores usar el </w:t>
       </w:r>
       <w:proofErr w:type="spellStart"/>
       <w:r>
@@ -834,6 +867,26 @@
         </w:rPr>
         <w:t>=’acción’’))</w:t>
       </w:r>
+      <w:r>
+        <w:rPr>
+          <w:rFonts w:cs="Arial"/>
+          <w:color w:val="262626"/>
+          <w:sz w:val="24"/>
+          <w:szCs w:val="24"/>
+        </w:rPr>
+        <w:t xml:space="preserve">, para </w:t>
+      </w:r>
+      <w:proofErr w:type="spellStart"/>
+      <w:r>
+        <w:rPr>
+          <w:rFonts w:cs="Arial"/>
+          <w:color w:val="262626"/>
+          <w:sz w:val="24"/>
+          <w:szCs w:val="24"/>
+        </w:rPr>
+        <w:t>redireccionar</w:t>
+      </w:r>
+      <w:proofErr w:type="spellEnd"/>
     </w:p>
     <w:p>
       <w:pPr>
@@ -858,7 +911,7 @@
           <w:sz w:val="24"/>
           <w:szCs w:val="24"/>
         </w:rPr>
-        <w:t xml:space="preserve">Crear </w:t>
+        <w:t xml:space="preserve">Reconfigurar el </w:t>
       </w:r>
       <w:proofErr w:type="spellStart"/>
       <w:r>
@@ -868,7 +921,7 @@
           <w:sz w:val="24"/>
           <w:szCs w:val="24"/>
         </w:rPr>
-        <w:t>action</w:t>
+        <w:t>index.php</w:t>
       </w:r>
       <w:proofErr w:type="spellEnd"/>
       <w:r>
@@ -878,7 +931,7 @@
           <w:sz w:val="24"/>
           <w:szCs w:val="24"/>
         </w:rPr>
-        <w:t xml:space="preserve"> = “?c=</w:t>
+        <w:t xml:space="preserve">. </w:t>
       </w:r>
       <w:proofErr w:type="spellStart"/>
       <w:r>
@@ -888,7 +941,7 @@
           <w:sz w:val="24"/>
           <w:szCs w:val="24"/>
         </w:rPr>
-        <w:t>Login</w:t>
+        <w:t>Captuar</w:t>
       </w:r>
       <w:proofErr w:type="spellEnd"/>
       <w:r>
@@ -898,7 +951,7 @@
           <w:sz w:val="24"/>
           <w:szCs w:val="24"/>
         </w:rPr>
-        <w:t xml:space="preserve">” y </w:t>
+        <w:t xml:space="preserve"> el ‘Controlador’ y la ‘acción’ en el ‘</w:t>
       </w:r>
       <w:proofErr w:type="spellStart"/>
       <w:r>
@@ -908,7 +961,7 @@
           <w:sz w:val="24"/>
           <w:szCs w:val="24"/>
         </w:rPr>
-        <w:t>method</w:t>
+        <w:t>index.php</w:t>
       </w:r>
       <w:proofErr w:type="spellEnd"/>
       <w:r>
@@ -918,7 +971,7 @@
           <w:sz w:val="24"/>
           <w:szCs w:val="24"/>
         </w:rPr>
-        <w:t xml:space="preserve"> = “POST”</w:t>
+        <w:t>’</w:t>
       </w:r>
     </w:p>
     <w:p>
@@ -937,6 +990,15 @@
           <w:szCs w:val="24"/>
         </w:rPr>
       </w:pPr>
+      <w:r>
+        <w:rPr>
+          <w:rFonts w:cs="Arial"/>
+          <w:color w:val="262626"/>
+          <w:sz w:val="24"/>
+          <w:szCs w:val="24"/>
+        </w:rPr>
+        <w:t xml:space="preserve">Crear </w:t>
+      </w:r>
       <w:proofErr w:type="spellStart"/>
       <w:r>
         <w:rPr>
@@ -945,7 +1007,7 @@
           <w:sz w:val="24"/>
           <w:szCs w:val="24"/>
         </w:rPr>
-        <w:t>Captuar</w:t>
+        <w:t>action</w:t>
       </w:r>
       <w:proofErr w:type="spellEnd"/>
       <w:r>
@@ -955,7 +1017,7 @@
           <w:sz w:val="24"/>
           <w:szCs w:val="24"/>
         </w:rPr>
-        <w:t xml:space="preserve"> el ‘Controlador’ y la ‘acción’ en el ‘</w:t>
+        <w:t xml:space="preserve"> = “?c=</w:t>
       </w:r>
       <w:proofErr w:type="spellStart"/>
       <w:r>
@@ -965,7 +1027,7 @@
           <w:sz w:val="24"/>
           <w:szCs w:val="24"/>
         </w:rPr>
-        <w:t>index.php</w:t>
+        <w:t>Login</w:t>
       </w:r>
       <w:proofErr w:type="spellEnd"/>
       <w:r>
@@ -975,7 +1037,56 @@
           <w:sz w:val="24"/>
           <w:szCs w:val="24"/>
         </w:rPr>
-        <w:t>’</w:t>
+        <w:t xml:space="preserve">” y </w:t>
+      </w:r>
+      <w:proofErr w:type="spellStart"/>
+      <w:r>
+        <w:rPr>
+          <w:rFonts w:cs="Arial"/>
+          <w:color w:val="262626"/>
+          <w:sz w:val="24"/>
+          <w:szCs w:val="24"/>
+        </w:rPr>
+        <w:t>method</w:t>
+      </w:r>
+      <w:proofErr w:type="spellEnd"/>
+      <w:r>
+        <w:rPr>
+          <w:rFonts w:cs="Arial"/>
+          <w:color w:val="262626"/>
+          <w:sz w:val="24"/>
+          <w:szCs w:val="24"/>
+        </w:rPr>
+        <w:t xml:space="preserve"> = “POST”</w:t>
+      </w:r>
+      <w:r>
+        <w:rPr>
+          <w:rFonts w:cs="Arial"/>
+          <w:color w:val="262626"/>
+          <w:sz w:val="24"/>
+          <w:szCs w:val="24"/>
+        </w:rPr>
+        <w:t xml:space="preserve"> y modificar los ‘</w:t>
+      </w:r>
+      <w:proofErr w:type="spellStart"/>
+      <w:r>
+        <w:rPr>
+          <w:rFonts w:cs="Arial"/>
+          <w:color w:val="262626"/>
+          <w:sz w:val="24"/>
+          <w:szCs w:val="24"/>
+        </w:rPr>
+        <w:t>name</w:t>
+      </w:r>
+      <w:proofErr w:type="spellEnd"/>
+      <w:r>
+        <w:rPr>
+          <w:rFonts w:cs="Arial"/>
+          <w:color w:val="262626"/>
+          <w:sz w:val="24"/>
+          <w:szCs w:val="24"/>
+        </w:rPr>
+        <w:t>’ en los input del formulario en la vista</w:t>
       </w:r>
     </w:p>
     <w:p>
@@ -994,6 +1105,8 @@
           <w:szCs w:val="24"/>
         </w:rPr>
       </w:pPr>
+      <w:bookmarkStart w:id="0" w:name="_GoBack"/>
+      <w:bookmarkEnd w:id="0"/>
       <w:r>
         <w:rPr>
           <w:rFonts w:cs="Arial"/>
@@ -1002,6 +1115,77 @@
           <w:szCs w:val="24"/>
         </w:rPr>
         <w:t>Crear controladores ‘Error404’, ‘Usuarios’ y configurarlos</w:t>
+      </w:r>
+    </w:p>
+    <w:p>
+      <w:pPr>
+        <w:pStyle w:val="Prrafodelista"/>
+        <w:numPr>
+          <w:ilvl w:val="0"/>
+          <w:numId w:val="11"/>
+        </w:numPr>
+        <w:spacing w:after="0" w:line="240" w:lineRule="auto"/>
+        <w:jc w:val="both"/>
+        <w:rPr>
+          <w:rFonts w:cs="Arial"/>
+          <w:color w:val="262626"/>
+          <w:sz w:val="24"/>
+          <w:szCs w:val="24"/>
+        </w:rPr>
+      </w:pPr>
+      <w:r>
+        <w:rPr>
+          <w:rFonts w:cs="Arial"/>
+          <w:color w:val="262626"/>
+          <w:sz w:val="24"/>
+          <w:szCs w:val="24"/>
+          <w:highlight w:val="yellow"/>
+        </w:rPr>
+        <w:t xml:space="preserve">Ajustar estilos </w:t>
+      </w:r>
+      <w:proofErr w:type="spellStart"/>
+      <w:r>
+        <w:rPr>
+          <w:rFonts w:cs="Arial"/>
+          <w:color w:val="262626"/>
+          <w:sz w:val="24"/>
+          <w:szCs w:val="24"/>
+          <w:highlight w:val="yellow"/>
+        </w:rPr>
+        <w:t>css</w:t>
+      </w:r>
+      <w:proofErr w:type="spellEnd"/>
+      <w:r>
+        <w:rPr>
+          <w:rFonts w:cs="Arial"/>
+          <w:color w:val="262626"/>
+          <w:sz w:val="24"/>
+          <w:szCs w:val="24"/>
+          <w:highlight w:val="yellow"/>
+        </w:rPr>
+        <w:t xml:space="preserve"> (styles.css) y programación </w:t>
+      </w:r>
+      <w:proofErr w:type="spellStart"/>
+      <w:r>
+        <w:rPr>
+          <w:rFonts w:cs="Arial"/>
+          <w:color w:val="262626"/>
+          <w:sz w:val="24"/>
+          <w:szCs w:val="24"/>
+          <w:highlight w:val="yellow"/>
+        </w:rPr>
+        <w:t>js</w:t>
+      </w:r>
+      <w:proofErr w:type="spellEnd"/>
+      <w:r>
+        <w:rPr>
+          <w:rFonts w:cs="Arial"/>
+          <w:color w:val="262626"/>
+          <w:sz w:val="24"/>
+          <w:szCs w:val="24"/>
+          <w:highlight w:val="yellow"/>
+        </w:rPr>
+        <w:t xml:space="preserve"> (scripts.js) personales</w:t>
       </w:r>
     </w:p>
     <w:p>
@@ -1352,6 +1536,35 @@
         </w:rPr>
         <w:t xml:space="preserve"> a través de un Arreglo</w:t>
       </w:r>
+      <w:r>
+        <w:rPr>
+          <w:rFonts w:cs="Arial"/>
+          <w:color w:val="262626"/>
+          <w:sz w:val="24"/>
+          <w:szCs w:val="24"/>
+        </w:rPr>
+        <w:t xml:space="preserve"> (para el </w:t>
+      </w:r>
+      <w:proofErr w:type="spellStart"/>
+      <w:r>
+        <w:rPr>
+          <w:rFonts w:cs="Arial"/>
+          <w:color w:val="262626"/>
+          <w:sz w:val="24"/>
+          <w:szCs w:val="24"/>
+        </w:rPr>
+        <w:t>Dashboard</w:t>
+      </w:r>
+      <w:proofErr w:type="spellEnd"/>
+      <w:r>
+        <w:rPr>
+          <w:rFonts w:cs="Arial"/>
+          <w:color w:val="262626"/>
+          <w:sz w:val="24"/>
+          <w:szCs w:val="24"/>
+        </w:rPr>
+        <w:t>)</w:t>
+      </w:r>
     </w:p>
     <w:p>
       <w:pPr>
@@ -1376,7 +1589,25 @@
           <w:sz w:val="24"/>
           <w:szCs w:val="24"/>
         </w:rPr>
-        <w:t>Acción de ‘</w:t>
+        <w:t>Acción de ‘crear’ en el Controlador ‘Usuarios’, creando un Objeto y comprobar que se están p</w:t>
+      </w:r>
+      <w:r>
+        <w:rPr>
+          <w:rFonts w:cs="Arial"/>
+          <w:color w:val="262626"/>
+          <w:sz w:val="24"/>
+          <w:szCs w:val="24"/>
+        </w:rPr>
+        <w:t>asando los datos al Modelo ‘Usuario</w:t>
+      </w:r>
+      <w:r>
+        <w:rPr>
+          <w:rFonts w:cs="Arial"/>
+          <w:color w:val="262626"/>
+          <w:sz w:val="24"/>
+          <w:szCs w:val="24"/>
+        </w:rPr>
+        <w:t xml:space="preserve">’ (POO – </w:t>
       </w:r>
       <w:proofErr w:type="spellStart"/>
       <w:r>
@@ -1386,7 +1617,7 @@
           <w:sz w:val="24"/>
           <w:szCs w:val="24"/>
         </w:rPr>
-        <w:t>crearUsuario</w:t>
+        <w:t>Setters</w:t>
       </w:r>
       <w:proofErr w:type="spellEnd"/>
       <w:r>
@@ -1396,7 +1627,7 @@
           <w:sz w:val="24"/>
           <w:szCs w:val="24"/>
         </w:rPr>
-        <w:t>’ en el Controlador ‘Usuarios’, creando un Arreglo y comprobar que se están pasando los datos al Modelo ‘</w:t>
+        <w:t xml:space="preserve"> y </w:t>
       </w:r>
       <w:proofErr w:type="spellStart"/>
       <w:r>
@@ -1406,7 +1637,7 @@
           <w:sz w:val="24"/>
           <w:szCs w:val="24"/>
         </w:rPr>
-        <w:t>User</w:t>
+        <w:t>Getters</w:t>
       </w:r>
       <w:proofErr w:type="spellEnd"/>
       <w:r>
@@ -1416,69 +1647,25 @@
           <w:sz w:val="24"/>
           <w:szCs w:val="24"/>
         </w:rPr>
-        <w:t>’</w:t>
-      </w:r>
-      <w:r>
-        <w:rPr>
-          <w:rFonts w:cs="Arial"/>
-          <w:color w:val="262626"/>
-          <w:sz w:val="24"/>
-          <w:szCs w:val="24"/>
-        </w:rPr>
-        <w:t xml:space="preserve"> (POO – </w:t>
-      </w:r>
-      <w:proofErr w:type="spellStart"/>
-      <w:r>
-        <w:rPr>
-          <w:rFonts w:cs="Arial"/>
-          <w:color w:val="262626"/>
-          <w:sz w:val="24"/>
-          <w:szCs w:val="24"/>
-        </w:rPr>
-        <w:t>Setters</w:t>
-      </w:r>
-      <w:proofErr w:type="spellEnd"/>
-      <w:r>
-        <w:rPr>
-          <w:rFonts w:cs="Arial"/>
-          <w:color w:val="262626"/>
-          <w:sz w:val="24"/>
-          <w:szCs w:val="24"/>
-        </w:rPr>
-        <w:t xml:space="preserve"> y </w:t>
-      </w:r>
-      <w:proofErr w:type="spellStart"/>
-      <w:r>
-        <w:rPr>
-          <w:rFonts w:cs="Arial"/>
-          <w:color w:val="262626"/>
-          <w:sz w:val="24"/>
-          <w:szCs w:val="24"/>
-        </w:rPr>
-        <w:t>Getters</w:t>
-      </w:r>
-      <w:proofErr w:type="spellEnd"/>
-      <w:r>
-        <w:rPr>
-          <w:rFonts w:cs="Arial"/>
-          <w:color w:val="262626"/>
-          <w:sz w:val="24"/>
-          <w:szCs w:val="24"/>
-        </w:rPr>
-        <w:t>)</w:t>
-      </w:r>
-      <w:r>
-        <w:rPr>
-          <w:rFonts w:cs="Arial"/>
-          <w:color w:val="262626"/>
-          <w:sz w:val="24"/>
-          <w:szCs w:val="24"/>
-        </w:rPr>
-        <w:t xml:space="preserve"> y a su vez, a la BBDD</w:t>
+        <w:t>) y a su vez, a la BBDD</w:t>
+      </w:r>
+      <w:r>
+        <w:rPr>
+          <w:rFonts w:cs="Arial"/>
+          <w:color w:val="262626"/>
+          <w:sz w:val="24"/>
+          <w:szCs w:val="24"/>
+        </w:rPr>
+        <w:t xml:space="preserve"> </w:t>
       </w:r>
     </w:p>
     <w:p>
       <w:pPr>
+        <w:pStyle w:val="Prrafodelista"/>
+        <w:numPr>
+          <w:ilvl w:val="0"/>
+          <w:numId w:val="12"/>
+        </w:numPr>
         <w:spacing w:after="0" w:line="240" w:lineRule="auto"/>
         <w:jc w:val="both"/>
         <w:rPr>
@@ -1488,18 +1675,83 @@
           <w:szCs w:val="24"/>
         </w:rPr>
       </w:pPr>
-    </w:p>
-    <w:p>
-      <w:pPr>
-        <w:spacing w:after="0" w:line="240" w:lineRule="auto"/>
-        <w:jc w:val="both"/>
-        <w:rPr>
-          <w:rFonts w:cs="Arial"/>
-          <w:color w:val="262626"/>
-          <w:sz w:val="24"/>
-          <w:szCs w:val="24"/>
-        </w:rPr>
-      </w:pPr>
+      <w:r>
+        <w:rPr>
+          <w:rFonts w:cs="Arial"/>
+          <w:color w:val="262626"/>
+          <w:sz w:val="24"/>
+          <w:szCs w:val="24"/>
+        </w:rPr>
+        <w:lastRenderedPageBreak/>
+        <w:t>Acción de ‘registrar’ en el Controlador ‘Usuarios’, creando un Objeto y comprobar que se están p</w:t>
+      </w:r>
+      <w:r>
+        <w:rPr>
+          <w:rFonts w:cs="Arial"/>
+          <w:color w:val="262626"/>
+          <w:sz w:val="24"/>
+          <w:szCs w:val="24"/>
+        </w:rPr>
+        <w:t>asando los datos al Modelo ‘Usuario</w:t>
+      </w:r>
+      <w:r>
+        <w:rPr>
+          <w:rFonts w:cs="Arial"/>
+          <w:color w:val="262626"/>
+          <w:sz w:val="24"/>
+          <w:szCs w:val="24"/>
+        </w:rPr>
+        <w:t xml:space="preserve">’ (POO – </w:t>
+      </w:r>
+      <w:proofErr w:type="spellStart"/>
+      <w:r>
+        <w:rPr>
+          <w:rFonts w:cs="Arial"/>
+          <w:color w:val="262626"/>
+          <w:sz w:val="24"/>
+          <w:szCs w:val="24"/>
+        </w:rPr>
+        <w:t>Setters</w:t>
+      </w:r>
+      <w:proofErr w:type="spellEnd"/>
+      <w:r>
+        <w:rPr>
+          <w:rFonts w:cs="Arial"/>
+          <w:color w:val="262626"/>
+          <w:sz w:val="24"/>
+          <w:szCs w:val="24"/>
+        </w:rPr>
+        <w:t xml:space="preserve"> y </w:t>
+      </w:r>
+      <w:proofErr w:type="spellStart"/>
+      <w:r>
+        <w:rPr>
+          <w:rFonts w:cs="Arial"/>
+          <w:color w:val="262626"/>
+          <w:sz w:val="24"/>
+          <w:szCs w:val="24"/>
+        </w:rPr>
+        <w:t>Getters</w:t>
+      </w:r>
+      <w:proofErr w:type="spellEnd"/>
+      <w:r>
+        <w:rPr>
+          <w:rFonts w:cs="Arial"/>
+          <w:color w:val="262626"/>
+          <w:sz w:val="24"/>
+          <w:szCs w:val="24"/>
+        </w:rPr>
+        <w:t>) y a su vez, a la BBDD</w:t>
+      </w:r>
+      <w:r>
+        <w:rPr>
+          <w:rFonts w:cs="Arial"/>
+          <w:color w:val="262626"/>
+          <w:sz w:val="24"/>
+          <w:szCs w:val="24"/>
+        </w:rPr>
+        <w:t xml:space="preserve">. </w:t>
+      </w:r>
     </w:p>
     <w:p>
       <w:pPr>
@@ -1580,7 +1832,7 @@
           <w:sz w:val="24"/>
           <w:szCs w:val="24"/>
         </w:rPr>
-        <w:t>En la vista de ‘registro’ en el ‘</w:t>
+        <w:t>En la vista de ‘</w:t>
       </w:r>
       <w:proofErr w:type="spellStart"/>
       <w:r>
@@ -1590,7 +1842,7 @@
           <w:sz w:val="24"/>
           <w:szCs w:val="24"/>
         </w:rPr>
-        <w:t>LandingPage</w:t>
+        <w:t>Dashboard</w:t>
       </w:r>
       <w:proofErr w:type="spellEnd"/>
       <w:r>
@@ -1600,7 +1852,7 @@
           <w:sz w:val="24"/>
           <w:szCs w:val="24"/>
         </w:rPr>
-        <w:t>’ crear los ‘</w:t>
+        <w:t>’ llamar el formulario de ‘</w:t>
       </w:r>
       <w:proofErr w:type="spellStart"/>
       <w:r>
@@ -1610,6 +1862,66 @@
           <w:sz w:val="24"/>
           <w:szCs w:val="24"/>
         </w:rPr>
+        <w:t>crearUsuario</w:t>
+      </w:r>
+      <w:proofErr w:type="spellEnd"/>
+      <w:r>
+        <w:rPr>
+          <w:rFonts w:cs="Arial"/>
+          <w:color w:val="262626"/>
+          <w:sz w:val="24"/>
+          <w:szCs w:val="24"/>
+        </w:rPr>
+        <w:t xml:space="preserve">’ y crear el </w:t>
+      </w:r>
+      <w:proofErr w:type="spellStart"/>
+      <w:r>
+        <w:rPr>
+          <w:rFonts w:cs="Arial"/>
+          <w:color w:val="262626"/>
+          <w:sz w:val="24"/>
+          <w:szCs w:val="24"/>
+        </w:rPr>
+        <w:t>action</w:t>
+      </w:r>
+      <w:proofErr w:type="spellEnd"/>
+      <w:r>
+        <w:rPr>
+          <w:rFonts w:cs="Arial"/>
+          <w:color w:val="262626"/>
+          <w:sz w:val="24"/>
+          <w:szCs w:val="24"/>
+        </w:rPr>
+        <w:t xml:space="preserve">, el </w:t>
+      </w:r>
+      <w:proofErr w:type="spellStart"/>
+      <w:r>
+        <w:rPr>
+          <w:rFonts w:cs="Arial"/>
+          <w:color w:val="262626"/>
+          <w:sz w:val="24"/>
+          <w:szCs w:val="24"/>
+        </w:rPr>
+        <w:t>method</w:t>
+      </w:r>
+      <w:proofErr w:type="spellEnd"/>
+      <w:r>
+        <w:rPr>
+          <w:rFonts w:cs="Arial"/>
+          <w:color w:val="262626"/>
+          <w:sz w:val="24"/>
+          <w:szCs w:val="24"/>
+        </w:rPr>
+        <w:t xml:space="preserve"> y los ‘</w:t>
+      </w:r>
+      <w:proofErr w:type="spellStart"/>
+      <w:r>
+        <w:rPr>
+          <w:rFonts w:cs="Arial"/>
+          <w:color w:val="262626"/>
+          <w:sz w:val="24"/>
+          <w:szCs w:val="24"/>
+        </w:rPr>
         <w:t>name</w:t>
       </w:r>
       <w:proofErr w:type="spellEnd"/>
@@ -1620,7 +1932,16 @@
           <w:sz w:val="24"/>
           <w:szCs w:val="24"/>
         </w:rPr>
-        <w:t>’, para pasar los datos a través de un arreglo</w:t>
+        <w:t>’, para pasar los datos</w:t>
+      </w:r>
+      <w:r>
+        <w:rPr>
+          <w:rFonts w:cs="Arial"/>
+          <w:color w:val="262626"/>
+          <w:sz w:val="24"/>
+          <w:szCs w:val="24"/>
+        </w:rPr>
+        <w:t>.</w:t>
       </w:r>
     </w:p>
     <w:p>
@@ -1639,62 +1960,158 @@
           <w:szCs w:val="24"/>
         </w:rPr>
       </w:pPr>
-    </w:p>
-    <w:p>
-      <w:pPr>
-        <w:spacing w:after="0" w:line="240" w:lineRule="auto"/>
-        <w:jc w:val="both"/>
-        <w:rPr>
-          <w:rFonts w:cs="Arial"/>
-          <w:color w:val="262626"/>
-          <w:sz w:val="24"/>
-          <w:szCs w:val="24"/>
-        </w:rPr>
-      </w:pPr>
-    </w:p>
-    <w:p>
-      <w:pPr>
-        <w:spacing w:after="0" w:line="240" w:lineRule="auto"/>
-        <w:jc w:val="both"/>
-        <w:rPr>
-          <w:rFonts w:cs="Arial"/>
-          <w:color w:val="262626"/>
-          <w:sz w:val="24"/>
-          <w:szCs w:val="24"/>
-        </w:rPr>
-      </w:pPr>
-    </w:p>
-    <w:p>
-      <w:pPr>
-        <w:spacing w:after="0"/>
-        <w:rPr>
-          <w:rFonts w:cs="Arial"/>
-          <w:color w:val="FF6600"/>
-          <w:sz w:val="24"/>
-          <w:szCs w:val="24"/>
-        </w:rPr>
-      </w:pPr>
-      <w:r>
-        <w:rPr>
-          <w:rFonts w:cs="Arial"/>
-          <w:color w:val="FF6600"/>
-          <w:sz w:val="24"/>
-          <w:szCs w:val="24"/>
-        </w:rPr>
-        <w:t>Parte IV. Manejo de Sesiones:</w:t>
-      </w:r>
-    </w:p>
-    <w:p>
-      <w:pPr>
-        <w:spacing w:after="0" w:line="240" w:lineRule="auto"/>
-        <w:jc w:val="both"/>
-        <w:rPr>
-          <w:rFonts w:cs="Arial"/>
-          <w:color w:val="262626"/>
-          <w:sz w:val="24"/>
-          <w:szCs w:val="24"/>
-        </w:rPr>
-      </w:pPr>
+      <w:r>
+        <w:rPr>
+          <w:rFonts w:cs="Arial"/>
+          <w:color w:val="262626"/>
+          <w:sz w:val="24"/>
+          <w:szCs w:val="24"/>
+        </w:rPr>
+        <w:t xml:space="preserve">En la vista de </w:t>
+      </w:r>
+      <w:r>
+        <w:rPr>
+          <w:rFonts w:cs="Arial"/>
+          <w:color w:val="262626"/>
+          <w:sz w:val="24"/>
+          <w:szCs w:val="24"/>
+        </w:rPr>
+        <w:t>‘</w:t>
+      </w:r>
+      <w:proofErr w:type="spellStart"/>
+      <w:r>
+        <w:rPr>
+          <w:rFonts w:cs="Arial"/>
+          <w:color w:val="262626"/>
+          <w:sz w:val="24"/>
+          <w:szCs w:val="24"/>
+        </w:rPr>
+        <w:t>LandingPage</w:t>
+      </w:r>
+      <w:proofErr w:type="spellEnd"/>
+      <w:r>
+        <w:rPr>
+          <w:rFonts w:cs="Arial"/>
+          <w:color w:val="262626"/>
+          <w:sz w:val="24"/>
+          <w:szCs w:val="24"/>
+        </w:rPr>
+        <w:t xml:space="preserve">’ llamar la ventana modal de </w:t>
+      </w:r>
+      <w:r>
+        <w:rPr>
+          <w:rFonts w:cs="Arial"/>
+          <w:color w:val="262626"/>
+          <w:sz w:val="24"/>
+          <w:szCs w:val="24"/>
+        </w:rPr>
+        <w:t xml:space="preserve">‘registro’ </w:t>
+      </w:r>
+      <w:r>
+        <w:rPr>
+          <w:rFonts w:cs="Arial"/>
+          <w:color w:val="262626"/>
+          <w:sz w:val="24"/>
+          <w:szCs w:val="24"/>
+        </w:rPr>
+        <w:t xml:space="preserve">y </w:t>
+      </w:r>
+      <w:r>
+        <w:rPr>
+          <w:rFonts w:cs="Arial"/>
+          <w:color w:val="262626"/>
+          <w:sz w:val="24"/>
+          <w:szCs w:val="24"/>
+        </w:rPr>
+        <w:t xml:space="preserve">crear </w:t>
+      </w:r>
+      <w:r>
+        <w:rPr>
+          <w:rFonts w:cs="Arial"/>
+          <w:color w:val="262626"/>
+          <w:sz w:val="24"/>
+          <w:szCs w:val="24"/>
+        </w:rPr>
+        <w:t xml:space="preserve">el </w:t>
+      </w:r>
+      <w:proofErr w:type="spellStart"/>
+      <w:r>
+        <w:rPr>
+          <w:rFonts w:cs="Arial"/>
+          <w:color w:val="262626"/>
+          <w:sz w:val="24"/>
+          <w:szCs w:val="24"/>
+        </w:rPr>
+        <w:t>action</w:t>
+      </w:r>
+      <w:proofErr w:type="spellEnd"/>
+      <w:r>
+        <w:rPr>
+          <w:rFonts w:cs="Arial"/>
+          <w:color w:val="262626"/>
+          <w:sz w:val="24"/>
+          <w:szCs w:val="24"/>
+        </w:rPr>
+        <w:t xml:space="preserve">, el </w:t>
+      </w:r>
+      <w:proofErr w:type="spellStart"/>
+      <w:r>
+        <w:rPr>
+          <w:rFonts w:cs="Arial"/>
+          <w:color w:val="262626"/>
+          <w:sz w:val="24"/>
+          <w:szCs w:val="24"/>
+        </w:rPr>
+        <w:t>method</w:t>
+      </w:r>
+      <w:proofErr w:type="spellEnd"/>
+      <w:r>
+        <w:rPr>
+          <w:rFonts w:cs="Arial"/>
+          <w:color w:val="262626"/>
+          <w:sz w:val="24"/>
+          <w:szCs w:val="24"/>
+        </w:rPr>
+        <w:t xml:space="preserve"> y </w:t>
+      </w:r>
+      <w:r>
+        <w:rPr>
+          <w:rFonts w:cs="Arial"/>
+          <w:color w:val="262626"/>
+          <w:sz w:val="24"/>
+          <w:szCs w:val="24"/>
+        </w:rPr>
+        <w:t>l</w:t>
+      </w:r>
+      <w:r>
+        <w:rPr>
+          <w:rFonts w:cs="Arial"/>
+          <w:color w:val="262626"/>
+          <w:sz w:val="24"/>
+          <w:szCs w:val="24"/>
+        </w:rPr>
+        <w:t>os ‘</w:t>
+      </w:r>
+      <w:proofErr w:type="spellStart"/>
+      <w:r>
+        <w:rPr>
+          <w:rFonts w:cs="Arial"/>
+          <w:color w:val="262626"/>
+          <w:sz w:val="24"/>
+          <w:szCs w:val="24"/>
+        </w:rPr>
+        <w:t>name</w:t>
+      </w:r>
+      <w:proofErr w:type="spellEnd"/>
+      <w:r>
+        <w:rPr>
+          <w:rFonts w:cs="Arial"/>
+          <w:color w:val="262626"/>
+          <w:sz w:val="24"/>
+          <w:szCs w:val="24"/>
+        </w:rPr>
+        <w:t>’, para pasar los datos.</w:t>
+      </w:r>
     </w:p>
     <w:p>
       <w:pPr>
@@ -1712,6 +2129,214 @@
           <w:szCs w:val="24"/>
         </w:rPr>
       </w:pPr>
+      <w:r>
+        <w:rPr>
+          <w:rFonts w:cs="Arial"/>
+          <w:color w:val="262626"/>
+          <w:sz w:val="24"/>
+          <w:szCs w:val="24"/>
+        </w:rPr>
+        <w:t>Crear las demás acciones del CRUD (Consultar, Actualizar y Eliminar) en el Modelo y en el Controlador. Además, actualizar las vistas de Consultar y Actualizar.</w:t>
+      </w:r>
+    </w:p>
+    <w:p>
+      <w:pPr>
+        <w:spacing w:after="0" w:line="240" w:lineRule="auto"/>
+        <w:jc w:val="both"/>
+        <w:rPr>
+          <w:rFonts w:cs="Arial"/>
+          <w:color w:val="262626"/>
+          <w:sz w:val="24"/>
+          <w:szCs w:val="24"/>
+        </w:rPr>
+      </w:pPr>
+    </w:p>
+    <w:p>
+      <w:pPr>
+        <w:spacing w:after="0" w:line="240" w:lineRule="auto"/>
+        <w:jc w:val="both"/>
+        <w:rPr>
+          <w:rFonts w:cs="Arial"/>
+          <w:color w:val="262626"/>
+          <w:sz w:val="24"/>
+          <w:szCs w:val="24"/>
+        </w:rPr>
+      </w:pPr>
+    </w:p>
+    <w:p>
+      <w:pPr>
+        <w:spacing w:after="0"/>
+        <w:rPr>
+          <w:rFonts w:cs="Arial"/>
+          <w:color w:val="FF6600"/>
+          <w:sz w:val="24"/>
+          <w:szCs w:val="24"/>
+        </w:rPr>
+      </w:pPr>
+      <w:r>
+        <w:rPr>
+          <w:rFonts w:cs="Arial"/>
+          <w:color w:val="FF6600"/>
+          <w:sz w:val="24"/>
+          <w:szCs w:val="24"/>
+        </w:rPr>
+        <w:t>Parte IV. Manejo de Sesiones:</w:t>
+      </w:r>
+    </w:p>
+    <w:p>
+      <w:pPr>
+        <w:spacing w:after="0" w:line="240" w:lineRule="auto"/>
+        <w:jc w:val="both"/>
+        <w:rPr>
+          <w:rFonts w:cs="Arial"/>
+          <w:color w:val="262626"/>
+          <w:sz w:val="24"/>
+          <w:szCs w:val="24"/>
+        </w:rPr>
+      </w:pPr>
+    </w:p>
+    <w:p>
+      <w:pPr>
+        <w:pStyle w:val="Prrafodelista"/>
+        <w:numPr>
+          <w:ilvl w:val="0"/>
+          <w:numId w:val="16"/>
+        </w:numPr>
+        <w:spacing w:after="0" w:line="240" w:lineRule="auto"/>
+        <w:jc w:val="both"/>
+        <w:rPr>
+          <w:rFonts w:cs="Arial"/>
+          <w:color w:val="262626"/>
+          <w:sz w:val="24"/>
+          <w:szCs w:val="24"/>
+        </w:rPr>
+      </w:pPr>
+    </w:p>
+    <w:p>
+      <w:pPr>
+        <w:spacing w:after="0" w:line="240" w:lineRule="auto"/>
+        <w:jc w:val="both"/>
+        <w:rPr>
+          <w:rFonts w:cs="Arial"/>
+          <w:color w:val="262626"/>
+          <w:sz w:val="24"/>
+          <w:szCs w:val="24"/>
+        </w:rPr>
+      </w:pPr>
+    </w:p>
+    <w:p>
+      <w:pPr>
+        <w:spacing w:after="0" w:line="240" w:lineRule="auto"/>
+        <w:jc w:val="both"/>
+        <w:rPr>
+          <w:rFonts w:cs="Arial"/>
+          <w:color w:val="262626"/>
+          <w:sz w:val="24"/>
+          <w:szCs w:val="24"/>
+        </w:rPr>
+      </w:pPr>
+    </w:p>
+    <w:p>
+      <w:pPr>
+        <w:spacing w:after="0"/>
+        <w:rPr>
+          <w:rFonts w:cs="Arial"/>
+          <w:color w:val="FF6600"/>
+          <w:sz w:val="24"/>
+          <w:szCs w:val="24"/>
+        </w:rPr>
+      </w:pPr>
+      <w:r>
+        <w:rPr>
+          <w:rFonts w:cs="Arial"/>
+          <w:color w:val="FF6600"/>
+          <w:sz w:val="24"/>
+          <w:szCs w:val="24"/>
+        </w:rPr>
+        <w:t>Parte V. Validaciones:</w:t>
+      </w:r>
+    </w:p>
+    <w:p>
+      <w:pPr>
+        <w:spacing w:after="0" w:line="240" w:lineRule="auto"/>
+        <w:jc w:val="both"/>
+        <w:rPr>
+          <w:rFonts w:cs="Arial"/>
+          <w:color w:val="262626"/>
+          <w:sz w:val="24"/>
+          <w:szCs w:val="24"/>
+        </w:rPr>
+      </w:pPr>
+    </w:p>
+    <w:p>
+      <w:pPr>
+        <w:pStyle w:val="Prrafodelista"/>
+        <w:numPr>
+          <w:ilvl w:val="0"/>
+          <w:numId w:val="17"/>
+        </w:numPr>
+        <w:spacing w:after="0" w:line="240" w:lineRule="auto"/>
+        <w:jc w:val="both"/>
+        <w:rPr>
+          <w:rFonts w:cs="Arial"/>
+          <w:color w:val="262626"/>
+          <w:sz w:val="24"/>
+          <w:szCs w:val="24"/>
+        </w:rPr>
+      </w:pPr>
+      <w:r>
+        <w:rPr>
+          <w:rFonts w:cs="Arial"/>
+          <w:color w:val="262626"/>
+          <w:sz w:val="24"/>
+          <w:szCs w:val="24"/>
+        </w:rPr>
+        <w:t>Espacio para validación (último punto el de habilitar los scripts personales)</w:t>
+      </w:r>
+    </w:p>
+    <w:p>
+      <w:pPr>
+        <w:pStyle w:val="Prrafodelista"/>
+        <w:numPr>
+          <w:ilvl w:val="0"/>
+          <w:numId w:val="17"/>
+        </w:numPr>
+        <w:spacing w:after="0" w:line="240" w:lineRule="auto"/>
+        <w:jc w:val="both"/>
+        <w:rPr>
+          <w:rFonts w:cs="Arial"/>
+          <w:color w:val="262626"/>
+          <w:sz w:val="24"/>
+          <w:szCs w:val="24"/>
+        </w:rPr>
+      </w:pPr>
+      <w:r>
+        <w:rPr>
+          <w:rFonts w:cs="Arial"/>
+          <w:color w:val="262626"/>
+          <w:sz w:val="24"/>
+          <w:szCs w:val="24"/>
+        </w:rPr>
+        <w:t xml:space="preserve">Habilitar los ‘scripts’ </w:t>
+      </w:r>
+      <w:r>
+        <w:rPr>
+          <w:rFonts w:cs="Arial"/>
+          <w:color w:val="262626"/>
+          <w:sz w:val="24"/>
+          <w:szCs w:val="24"/>
+        </w:rPr>
+        <w:t>personales</w:t>
+      </w:r>
+      <w:r>
+        <w:rPr>
+          <w:rFonts w:cs="Arial"/>
+          <w:color w:val="262626"/>
+          <w:sz w:val="24"/>
+          <w:szCs w:val="24"/>
+        </w:rPr>
+        <w:t xml:space="preserve"> y ajustar el código para que no afecte el correcto funcionamiento de la aplicación</w:t>
+      </w:r>
     </w:p>
     <w:p>
       <w:pPr>
@@ -2861,6 +3486,95 @@
 <file path=word/numbering.xml><?xml version="1.0" encoding="utf-8"?>
 <w:numbering xmlns:wpc="http://schemas.microsoft.com/office/word/2010/wordprocessingCanvas" xmlns:mc="http://schemas.openxmlformats.org/markup-compatibility/2006" xmlns:o="urn:schemas-microsoft-com:office:office" xmlns:r="http://schemas.openxmlformats.org/officeDocument/2006/relationships" xmlns:m="http://schemas.openxmlformats.org/officeDocument/2006/math" xmlns:v="urn:schemas-microsoft-com:vml" xmlns:wp14="http://schemas.microsoft.com/office/word/2010/wordprocessingDrawing" xmlns:wp="http://schemas.openxmlformats.org/drawingml/2006/wordprocessingDrawing" xmlns:w10="urn:schemas-microsoft-com:office:word" xmlns:w="http://schemas.openxmlformats.org/wordprocessingml/2006/main" xmlns:w14="http://schemas.microsoft.com/office/word/2010/wordml" xmlns:w15="http://schemas.microsoft.com/office/word/2012/wordml" xmlns:wpg="http://schemas.microsoft.com/office/word/2010/wordprocessingGroup" xmlns:wpi="http://schemas.microsoft.com/office/word/2010/wordprocessingInk" xmlns:wne="http://schemas.microsoft.com/office/word/2006/wordml" xmlns:wps="http://schemas.microsoft.com/office/word/2010/wordprocessingShape" mc:Ignorable="w14 w15 wp14">
   <w:abstractNum w:abstractNumId="0">
+    <w:nsid w:val="0193012C"/>
+    <w:multiLevelType w:val="hybridMultilevel"/>
+    <w:tmpl w:val="1F149EF6"/>
+    <w:lvl w:ilvl="0" w:tplc="D1728C46">
+      <w:start w:val="1"/>
+      <w:numFmt w:val="decimal"/>
+      <w:lvlText w:val="%1."/>
+      <w:lvlJc w:val="left"/>
+      <w:pPr>
+        <w:ind w:left="360" w:hanging="360"/>
+      </w:pPr>
+      <w:rPr>
+        <w:b/>
+      </w:rPr>
+    </w:lvl>
+    <w:lvl w:ilvl="1" w:tplc="240A0019">
+      <w:start w:val="1"/>
+      <w:numFmt w:val="lowerLetter"/>
+      <w:lvlText w:val="%2."/>
+      <w:lvlJc w:val="left"/>
+      <w:pPr>
+        <w:ind w:left="1080" w:hanging="360"/>
+      </w:pPr>
+    </w:lvl>
+    <w:lvl w:ilvl="2" w:tplc="240A001B" w:tentative="1">
+      <w:start w:val="1"/>
+      <w:numFmt w:val="lowerRoman"/>
+      <w:lvlText w:val="%3."/>
+      <w:lvlJc w:val="right"/>
+      <w:pPr>
+        <w:ind w:left="1800" w:hanging="180"/>
+      </w:pPr>
+    </w:lvl>
+    <w:lvl w:ilvl="3" w:tplc="240A000F" w:tentative="1">
+      <w:start w:val="1"/>
+      <w:numFmt w:val="decimal"/>
+      <w:lvlText w:val="%4."/>
+      <w:lvlJc w:val="left"/>
+      <w:pPr>
+        <w:ind w:left="2520" w:hanging="360"/>
+      </w:pPr>
+    </w:lvl>
+    <w:lvl w:ilvl="4" w:tplc="240A0019" w:tentative="1">
+      <w:start w:val="1"/>
+      <w:numFmt w:val="lowerLetter"/>
+      <w:lvlText w:val="%5."/>
+      <w:lvlJc w:val="left"/>
+      <w:pPr>
+        <w:ind w:left="3240" w:hanging="360"/>
+      </w:pPr>
+    </w:lvl>
+    <w:lvl w:ilvl="5" w:tplc="240A001B" w:tentative="1">
+      <w:start w:val="1"/>
+      <w:numFmt w:val="lowerRoman"/>
+      <w:lvlText w:val="%6."/>
+      <w:lvlJc w:val="right"/>
+      <w:pPr>
+        <w:ind w:left="3960" w:hanging="180"/>
+      </w:pPr>
+    </w:lvl>
+    <w:lvl w:ilvl="6" w:tplc="240A000F" w:tentative="1">
+      <w:start w:val="1"/>
+      <w:numFmt w:val="decimal"/>
+      <w:lvlText w:val="%7."/>
+      <w:lvlJc w:val="left"/>
+      <w:pPr>
+        <w:ind w:left="4680" w:hanging="360"/>
+      </w:pPr>
+    </w:lvl>
+    <w:lvl w:ilvl="7" w:tplc="240A0019" w:tentative="1">
+      <w:start w:val="1"/>
+      <w:numFmt w:val="lowerLetter"/>
+      <w:lvlText w:val="%8."/>
+      <w:lvlJc w:val="left"/>
+      <w:pPr>
+        <w:ind w:left="5400" w:hanging="360"/>
+      </w:pPr>
+    </w:lvl>
+    <w:lvl w:ilvl="8" w:tplc="240A001B" w:tentative="1">
+      <w:start w:val="1"/>
+      <w:numFmt w:val="lowerRoman"/>
+      <w:lvlText w:val="%9."/>
+      <w:lvlJc w:val="right"/>
+      <w:pPr>
+        <w:ind w:left="6120" w:hanging="180"/>
+      </w:pPr>
+    </w:lvl>
+  </w:abstractNum>
+  <w:abstractNum w:abstractNumId="1">
     <w:nsid w:val="0B1441EC"/>
     <w:multiLevelType w:val="hybridMultilevel"/>
     <w:tmpl w:val="1F149EF6"/>
@@ -2949,7 +3663,96 @@
       </w:pPr>
     </w:lvl>
   </w:abstractNum>
-  <w:abstractNum w:abstractNumId="1">
+  <w:abstractNum w:abstractNumId="2">
+    <w:nsid w:val="0EAD2992"/>
+    <w:multiLevelType w:val="hybridMultilevel"/>
+    <w:tmpl w:val="1F149EF6"/>
+    <w:lvl w:ilvl="0" w:tplc="D1728C46">
+      <w:start w:val="1"/>
+      <w:numFmt w:val="decimal"/>
+      <w:lvlText w:val="%1."/>
+      <w:lvlJc w:val="left"/>
+      <w:pPr>
+        <w:ind w:left="360" w:hanging="360"/>
+      </w:pPr>
+      <w:rPr>
+        <w:b/>
+      </w:rPr>
+    </w:lvl>
+    <w:lvl w:ilvl="1" w:tplc="240A0019">
+      <w:start w:val="1"/>
+      <w:numFmt w:val="lowerLetter"/>
+      <w:lvlText w:val="%2."/>
+      <w:lvlJc w:val="left"/>
+      <w:pPr>
+        <w:ind w:left="1080" w:hanging="360"/>
+      </w:pPr>
+    </w:lvl>
+    <w:lvl w:ilvl="2" w:tplc="240A001B" w:tentative="1">
+      <w:start w:val="1"/>
+      <w:numFmt w:val="lowerRoman"/>
+      <w:lvlText w:val="%3."/>
+      <w:lvlJc w:val="right"/>
+      <w:pPr>
+        <w:ind w:left="1800" w:hanging="180"/>
+      </w:pPr>
+    </w:lvl>
+    <w:lvl w:ilvl="3" w:tplc="240A000F" w:tentative="1">
+      <w:start w:val="1"/>
+      <w:numFmt w:val="decimal"/>
+      <w:lvlText w:val="%4."/>
+      <w:lvlJc w:val="left"/>
+      <w:pPr>
+        <w:ind w:left="2520" w:hanging="360"/>
+      </w:pPr>
+    </w:lvl>
+    <w:lvl w:ilvl="4" w:tplc="240A0019" w:tentative="1">
+      <w:start w:val="1"/>
+      <w:numFmt w:val="lowerLetter"/>
+      <w:lvlText w:val="%5."/>
+      <w:lvlJc w:val="left"/>
+      <w:pPr>
+        <w:ind w:left="3240" w:hanging="360"/>
+      </w:pPr>
+    </w:lvl>
+    <w:lvl w:ilvl="5" w:tplc="240A001B" w:tentative="1">
+      <w:start w:val="1"/>
+      <w:numFmt w:val="lowerRoman"/>
+      <w:lvlText w:val="%6."/>
+      <w:lvlJc w:val="right"/>
+      <w:pPr>
+        <w:ind w:left="3960" w:hanging="180"/>
+      </w:pPr>
+    </w:lvl>
+    <w:lvl w:ilvl="6" w:tplc="240A000F" w:tentative="1">
+      <w:start w:val="1"/>
+      <w:numFmt w:val="decimal"/>
+      <w:lvlText w:val="%7."/>
+      <w:lvlJc w:val="left"/>
+      <w:pPr>
+        <w:ind w:left="4680" w:hanging="360"/>
+      </w:pPr>
+    </w:lvl>
+    <w:lvl w:ilvl="7" w:tplc="240A0019" w:tentative="1">
+      <w:start w:val="1"/>
+      <w:numFmt w:val="lowerLetter"/>
+      <w:lvlText w:val="%8."/>
+      <w:lvlJc w:val="left"/>
+      <w:pPr>
+        <w:ind w:left="5400" w:hanging="360"/>
+      </w:pPr>
+    </w:lvl>
+    <w:lvl w:ilvl="8" w:tplc="240A001B" w:tentative="1">
+      <w:start w:val="1"/>
+      <w:numFmt w:val="lowerRoman"/>
+      <w:lvlText w:val="%9."/>
+      <w:lvlJc w:val="right"/>
+      <w:pPr>
+        <w:ind w:left="6120" w:hanging="180"/>
+      </w:pPr>
+    </w:lvl>
+  </w:abstractNum>
+  <w:abstractNum w:abstractNumId="3">
     <w:nsid w:val="19562F09"/>
     <w:multiLevelType w:val="hybridMultilevel"/>
     <w:tmpl w:val="2F88FF36"/>
@@ -3035,7 +3838,7 @@
       </w:pPr>
     </w:lvl>
   </w:abstractNum>
-  <w:abstractNum w:abstractNumId="2">
+  <w:abstractNum w:abstractNumId="4">
     <w:nsid w:val="1A136FDC"/>
     <w:multiLevelType w:val="hybridMultilevel"/>
     <w:tmpl w:val="6F4E60BC"/>
@@ -3124,7 +3927,7 @@
       </w:pPr>
     </w:lvl>
   </w:abstractNum>
-  <w:abstractNum w:abstractNumId="3">
+  <w:abstractNum w:abstractNumId="5">
     <w:nsid w:val="254B78EE"/>
     <w:multiLevelType w:val="hybridMultilevel"/>
     <w:tmpl w:val="1F149EF6"/>
@@ -3213,7 +4016,7 @@
       </w:pPr>
     </w:lvl>
   </w:abstractNum>
-  <w:abstractNum w:abstractNumId="4">
+  <w:abstractNum w:abstractNumId="6">
     <w:nsid w:val="2D5964E7"/>
     <w:multiLevelType w:val="hybridMultilevel"/>
     <w:tmpl w:val="2BE6A638"/>
@@ -3302,7 +4105,7 @@
       </w:pPr>
     </w:lvl>
   </w:abstractNum>
-  <w:abstractNum w:abstractNumId="5">
+  <w:abstractNum w:abstractNumId="7">
     <w:nsid w:val="3AD00786"/>
     <w:multiLevelType w:val="hybridMultilevel"/>
     <w:tmpl w:val="1F149EF6"/>
@@ -3391,7 +4194,7 @@
       </w:pPr>
     </w:lvl>
   </w:abstractNum>
-  <w:abstractNum w:abstractNumId="6">
+  <w:abstractNum w:abstractNumId="8">
     <w:nsid w:val="3D192878"/>
     <w:multiLevelType w:val="hybridMultilevel"/>
     <w:tmpl w:val="6F4E60BC"/>
@@ -3480,7 +4283,7 @@
       </w:pPr>
     </w:lvl>
   </w:abstractNum>
-  <w:abstractNum w:abstractNumId="7">
+  <w:abstractNum w:abstractNumId="9">
     <w:nsid w:val="421019B0"/>
     <w:multiLevelType w:val="multilevel"/>
     <w:tmpl w:val="5CFCCCF6"/>
@@ -3602,7 +4405,7 @@
       </w:rPr>
     </w:lvl>
   </w:abstractNum>
-  <w:abstractNum w:abstractNumId="8">
+  <w:abstractNum w:abstractNumId="10">
     <w:nsid w:val="4AC10156"/>
     <w:multiLevelType w:val="hybridMultilevel"/>
     <w:tmpl w:val="1F149EF6"/>
@@ -3691,7 +4494,7 @@
       </w:pPr>
     </w:lvl>
   </w:abstractNum>
-  <w:abstractNum w:abstractNumId="9">
+  <w:abstractNum w:abstractNumId="11">
     <w:nsid w:val="56577E90"/>
     <w:multiLevelType w:val="hybridMultilevel"/>
     <w:tmpl w:val="6ABE7224"/>
@@ -3804,7 +4607,7 @@
       </w:rPr>
     </w:lvl>
   </w:abstractNum>
-  <w:abstractNum w:abstractNumId="10">
+  <w:abstractNum w:abstractNumId="12">
     <w:nsid w:val="584D4BEB"/>
     <w:multiLevelType w:val="hybridMultilevel"/>
     <w:tmpl w:val="6F4E60BC"/>
@@ -3893,7 +4696,7 @@
       </w:pPr>
     </w:lvl>
   </w:abstractNum>
-  <w:abstractNum w:abstractNumId="11">
+  <w:abstractNum w:abstractNumId="13">
     <w:nsid w:val="59EF7C32"/>
     <w:multiLevelType w:val="hybridMultilevel"/>
     <w:tmpl w:val="1F149EF6"/>
@@ -3982,7 +4785,7 @@
       </w:pPr>
     </w:lvl>
   </w:abstractNum>
-  <w:abstractNum w:abstractNumId="12">
+  <w:abstractNum w:abstractNumId="14">
     <w:nsid w:val="64DA53CA"/>
     <w:multiLevelType w:val="hybridMultilevel"/>
     <w:tmpl w:val="83EA3546"/>
@@ -4094,7 +4897,7 @@
       </w:rPr>
     </w:lvl>
   </w:abstractNum>
-  <w:abstractNum w:abstractNumId="13">
+  <w:abstractNum w:abstractNumId="15">
     <w:nsid w:val="6C467CD6"/>
     <w:multiLevelType w:val="hybridMultilevel"/>
     <w:tmpl w:val="36C470F0"/>
@@ -4183,7 +4986,7 @@
       </w:pPr>
     </w:lvl>
   </w:abstractNum>
-  <w:abstractNum w:abstractNumId="14">
+  <w:abstractNum w:abstractNumId="16">
     <w:nsid w:val="774C6963"/>
     <w:multiLevelType w:val="hybridMultilevel"/>
     <w:tmpl w:val="6F4E60BC"/>
@@ -4273,49 +5076,55 @@
     </w:lvl>
   </w:abstractNum>
   <w:num w:numId="1">
+    <w:abstractNumId w:val="3"/>
+  </w:num>
+  <w:num w:numId="2">
+    <w:abstractNumId w:val="11"/>
+  </w:num>
+  <w:num w:numId="3">
+    <w:abstractNumId w:val="14"/>
+  </w:num>
+  <w:num w:numId="4">
+    <w:abstractNumId w:val="9"/>
+  </w:num>
+  <w:num w:numId="5">
+    <w:abstractNumId w:val="15"/>
+  </w:num>
+  <w:num w:numId="6">
+    <w:abstractNumId w:val="12"/>
+  </w:num>
+  <w:num w:numId="7">
+    <w:abstractNumId w:val="6"/>
+  </w:num>
+  <w:num w:numId="8">
+    <w:abstractNumId w:val="8"/>
+  </w:num>
+  <w:num w:numId="9">
+    <w:abstractNumId w:val="4"/>
+  </w:num>
+  <w:num w:numId="10">
+    <w:abstractNumId w:val="16"/>
+  </w:num>
+  <w:num w:numId="11">
+    <w:abstractNumId w:val="10"/>
+  </w:num>
+  <w:num w:numId="12">
+    <w:abstractNumId w:val="5"/>
+  </w:num>
+  <w:num w:numId="13">
     <w:abstractNumId w:val="1"/>
   </w:num>
-  <w:num w:numId="2">
-    <w:abstractNumId w:val="9"/>
-  </w:num>
-  <w:num w:numId="3">
-    <w:abstractNumId w:val="12"/>
-  </w:num>
-  <w:num w:numId="4">
+  <w:num w:numId="14">
     <w:abstractNumId w:val="7"/>
   </w:num>
-  <w:num w:numId="5">
+  <w:num w:numId="15">
     <w:abstractNumId w:val="13"/>
   </w:num>
-  <w:num w:numId="6">
-    <w:abstractNumId w:val="10"/>
-  </w:num>
-  <w:num w:numId="7">
-    <w:abstractNumId w:val="4"/>
-  </w:num>
-  <w:num w:numId="8">
-    <w:abstractNumId w:val="6"/>
-  </w:num>
-  <w:num w:numId="9">
+  <w:num w:numId="16">
     <w:abstractNumId w:val="2"/>
   </w:num>
-  <w:num w:numId="10">
-    <w:abstractNumId w:val="14"/>
-  </w:num>
-  <w:num w:numId="11">
-    <w:abstractNumId w:val="8"/>
-  </w:num>
-  <w:num w:numId="12">
-    <w:abstractNumId w:val="3"/>
-  </w:num>
-  <w:num w:numId="13">
+  <w:num w:numId="17">
     <w:abstractNumId w:val="0"/>
-  </w:num>
-  <w:num w:numId="14">
-    <w:abstractNumId w:val="5"/>
-  </w:num>
-  <w:num w:numId="15">
-    <w:abstractNumId w:val="11"/>
   </w:num>
 </w:numbering>
 </file>
@@ -5070,9 +5879,11 @@
     <w:rsid w:val="00624D92"/>
     <w:rsid w:val="006308B1"/>
     <w:rsid w:val="008D45E9"/>
+    <w:rsid w:val="00B24F7C"/>
     <w:rsid w:val="00BD39D2"/>
     <w:rsid w:val="00BF49D9"/>
     <w:rsid w:val="00F52BDD"/>
+    <w:rsid w:val="00F86AD0"/>
   </w:rsids>
   <m:mathPr>
     <m:mathFont m:val="Cambria Math"/>
@@ -5886,7 +6697,7 @@
 </file>
 
 <file path=customXml/itemProps1.xml><?xml version="1.0" encoding="utf-8"?>
-<ds:datastoreItem xmlns:ds="http://schemas.openxmlformats.org/officeDocument/2006/customXml" ds:itemID="{2AB9FFFA-54C9-4391-AE0B-EC9304742DF5}">
+<ds:datastoreItem xmlns:ds="http://schemas.openxmlformats.org/officeDocument/2006/customXml" ds:itemID="{658ED374-9457-42DF-88ED-4F4AED427B53}">
   <ds:schemaRefs>
     <ds:schemaRef ds:uri="http://schemas.openxmlformats.org/officeDocument/2006/bibliography"/>
   </ds:schemaRefs>

</xml_diff>

<commit_message>
Proyecto PHP - POO - MVC - CON Básico
</commit_message>
<xml_diff>
--- a/app/0_informacion/5_mvc/1_php/ejp3_php_mvc_con/assets/doc/ejp_implementacion_php_mvc.docx
+++ b/app/0_informacion/5_mvc/1_php/ejp3_php_mvc_con/assets/doc/ejp_implementacion_php_mvc.docx
@@ -640,14 +640,16 @@
           <w:color w:val="262626"/>
           <w:sz w:val="24"/>
           <w:szCs w:val="24"/>
-        </w:rPr>
-      </w:pPr>
-      <w:r>
-        <w:rPr>
-          <w:rFonts w:cs="Arial"/>
-          <w:color w:val="262626"/>
-          <w:sz w:val="24"/>
-          <w:szCs w:val="24"/>
+          <w:highlight w:val="yellow"/>
+        </w:rPr>
+      </w:pPr>
+      <w:r>
+        <w:rPr>
+          <w:rFonts w:cs="Arial"/>
+          <w:color w:val="262626"/>
+          <w:sz w:val="24"/>
+          <w:szCs w:val="24"/>
+          <w:highlight w:val="yellow"/>
         </w:rPr>
         <w:t xml:space="preserve">Deshabilitar los </w:t>
       </w:r>
@@ -657,6 +659,7 @@
           <w:color w:val="262626"/>
           <w:sz w:val="24"/>
           <w:szCs w:val="24"/>
+          <w:highlight w:val="yellow"/>
         </w:rPr>
         <w:t>‘</w:t>
       </w:r>
@@ -666,6 +669,7 @@
           <w:color w:val="262626"/>
           <w:sz w:val="24"/>
           <w:szCs w:val="24"/>
+          <w:highlight w:val="yellow"/>
         </w:rPr>
         <w:t>scripts</w:t>
       </w:r>
@@ -675,6 +679,7 @@
           <w:color w:val="262626"/>
           <w:sz w:val="24"/>
           <w:szCs w:val="24"/>
+          <w:highlight w:val="yellow"/>
         </w:rPr>
         <w:t>’</w:t>
       </w:r>
@@ -684,6 +689,7 @@
           <w:color w:val="262626"/>
           <w:sz w:val="24"/>
           <w:szCs w:val="24"/>
+          <w:highlight w:val="yellow"/>
         </w:rPr>
         <w:t xml:space="preserve"> personales que afecte</w:t>
       </w:r>
@@ -693,6 +699,7 @@
           <w:color w:val="262626"/>
           <w:sz w:val="24"/>
           <w:szCs w:val="24"/>
+          <w:highlight w:val="yellow"/>
         </w:rPr>
         <w:t>n</w:t>
       </w:r>
@@ -702,6 +709,7 @@
           <w:color w:val="262626"/>
           <w:sz w:val="24"/>
           <w:szCs w:val="24"/>
+          <w:highlight w:val="yellow"/>
         </w:rPr>
         <w:t xml:space="preserve"> los formulario y </w:t>
       </w:r>
@@ -711,6 +719,7 @@
           <w:color w:val="262626"/>
           <w:sz w:val="24"/>
           <w:szCs w:val="24"/>
+          <w:highlight w:val="yellow"/>
         </w:rPr>
         <w:t xml:space="preserve">las </w:t>
       </w:r>
@@ -720,6 +729,7 @@
           <w:color w:val="262626"/>
           <w:sz w:val="24"/>
           <w:szCs w:val="24"/>
+          <w:highlight w:val="yellow"/>
         </w:rPr>
         <w:t>tablas</w:t>
       </w:r>
@@ -1105,8 +1115,6 @@
           <w:szCs w:val="24"/>
         </w:rPr>
       </w:pPr>
-      <w:bookmarkStart w:id="0" w:name="_GoBack"/>
-      <w:bookmarkEnd w:id="0"/>
       <w:r>
         <w:rPr>
           <w:rFonts w:cs="Arial"/>
@@ -1131,15 +1139,16 @@
           <w:color w:val="262626"/>
           <w:sz w:val="24"/>
           <w:szCs w:val="24"/>
-        </w:rPr>
-      </w:pPr>
-      <w:r>
-        <w:rPr>
-          <w:rFonts w:cs="Arial"/>
-          <w:color w:val="262626"/>
-          <w:sz w:val="24"/>
-          <w:szCs w:val="24"/>
-          <w:highlight w:val="yellow"/>
+          <w:highlight w:val="cyan"/>
+        </w:rPr>
+      </w:pPr>
+      <w:r>
+        <w:rPr>
+          <w:rFonts w:cs="Arial"/>
+          <w:color w:val="262626"/>
+          <w:sz w:val="24"/>
+          <w:szCs w:val="24"/>
+          <w:highlight w:val="cyan"/>
         </w:rPr>
         <w:t xml:space="preserve">Ajustar estilos </w:t>
       </w:r>
@@ -1150,7 +1159,7 @@
           <w:color w:val="262626"/>
           <w:sz w:val="24"/>
           <w:szCs w:val="24"/>
-          <w:highlight w:val="yellow"/>
+          <w:highlight w:val="cyan"/>
         </w:rPr>
         <w:t>css</w:t>
       </w:r>
@@ -1161,7 +1170,7 @@
           <w:color w:val="262626"/>
           <w:sz w:val="24"/>
           <w:szCs w:val="24"/>
-          <w:highlight w:val="yellow"/>
+          <w:highlight w:val="cyan"/>
         </w:rPr>
         <w:t xml:space="preserve"> (styles.css) y programación </w:t>
       </w:r>
@@ -1172,7 +1181,7 @@
           <w:color w:val="262626"/>
           <w:sz w:val="24"/>
           <w:szCs w:val="24"/>
-          <w:highlight w:val="yellow"/>
+          <w:highlight w:val="cyan"/>
         </w:rPr>
         <w:t>js</w:t>
       </w:r>
@@ -1183,7 +1192,7 @@
           <w:color w:val="262626"/>
           <w:sz w:val="24"/>
           <w:szCs w:val="24"/>
-          <w:highlight w:val="yellow"/>
+          <w:highlight w:val="cyan"/>
         </w:rPr>
         <w:t xml:space="preserve"> (scripts.js) personales</w:t>
       </w:r>
@@ -1199,6 +1208,8 @@
           <w:szCs w:val="24"/>
         </w:rPr>
       </w:pPr>
+      <w:bookmarkStart w:id="0" w:name="_GoBack"/>
+      <w:bookmarkEnd w:id="0"/>
     </w:p>
     <w:p>
       <w:pPr>
@@ -2136,7 +2147,105 @@
           <w:sz w:val="24"/>
           <w:szCs w:val="24"/>
         </w:rPr>
-        <w:t>Crear las demás acciones del CRUD (Consultar, Actualizar y Eliminar) en el Modelo y en el Controlador. Además, actualizar las vistas de Consultar y Actualizar.</w:t>
+        <w:t>Crear las demás acciones del CRUD (Consultar, Actualizar y Eliminar) en el Modelo y en el Controlador. Además, actualizar las vistas de Consultar y Actualizar</w:t>
+      </w:r>
+      <w:r>
+        <w:rPr>
+          <w:rFonts w:cs="Arial"/>
+          <w:color w:val="262626"/>
+          <w:sz w:val="24"/>
+          <w:szCs w:val="24"/>
+        </w:rPr>
+        <w:t xml:space="preserve">, en el </w:t>
+      </w:r>
+      <w:proofErr w:type="spellStart"/>
+      <w:r>
+        <w:rPr>
+          <w:rFonts w:cs="Arial"/>
+          <w:color w:val="262626"/>
+          <w:sz w:val="24"/>
+          <w:szCs w:val="24"/>
+        </w:rPr>
+        <w:t>action</w:t>
+      </w:r>
+      <w:proofErr w:type="spellEnd"/>
+      <w:r>
+        <w:rPr>
+          <w:rFonts w:cs="Arial"/>
+          <w:color w:val="262626"/>
+          <w:sz w:val="24"/>
+          <w:szCs w:val="24"/>
+        </w:rPr>
+        <w:t xml:space="preserve">=’’, </w:t>
+      </w:r>
+      <w:proofErr w:type="spellStart"/>
+      <w:r>
+        <w:rPr>
+          <w:rFonts w:cs="Arial"/>
+          <w:color w:val="262626"/>
+          <w:sz w:val="24"/>
+          <w:szCs w:val="24"/>
+        </w:rPr>
+        <w:t>method</w:t>
+      </w:r>
+      <w:proofErr w:type="spellEnd"/>
+      <w:r>
+        <w:rPr>
+          <w:rFonts w:cs="Arial"/>
+          <w:color w:val="262626"/>
+          <w:sz w:val="24"/>
+          <w:szCs w:val="24"/>
+        </w:rPr>
+        <w:t xml:space="preserve">=’’, </w:t>
+      </w:r>
+      <w:proofErr w:type="spellStart"/>
+      <w:r>
+        <w:rPr>
+          <w:rFonts w:cs="Arial"/>
+          <w:color w:val="262626"/>
+          <w:sz w:val="24"/>
+          <w:szCs w:val="24"/>
+        </w:rPr>
+        <w:t>name</w:t>
+      </w:r>
+      <w:proofErr w:type="spellEnd"/>
+      <w:r>
+        <w:rPr>
+          <w:rFonts w:cs="Arial"/>
+          <w:color w:val="262626"/>
+          <w:sz w:val="24"/>
+          <w:szCs w:val="24"/>
+        </w:rPr>
+        <w:t xml:space="preserve">=’’ y </w:t>
+      </w:r>
+      <w:proofErr w:type="spellStart"/>
+      <w:r>
+        <w:rPr>
+          <w:rFonts w:cs="Arial"/>
+          <w:color w:val="262626"/>
+          <w:sz w:val="24"/>
+          <w:szCs w:val="24"/>
+        </w:rPr>
+        <w:t>value</w:t>
+      </w:r>
+      <w:proofErr w:type="spellEnd"/>
+      <w:r>
+        <w:rPr>
+          <w:rFonts w:cs="Arial"/>
+          <w:color w:val="262626"/>
+          <w:sz w:val="24"/>
+          <w:szCs w:val="24"/>
+        </w:rPr>
+        <w:t>=’’</w:t>
+      </w:r>
+      <w:r>
+        <w:rPr>
+          <w:rFonts w:cs="Arial"/>
+          <w:color w:val="262626"/>
+          <w:sz w:val="24"/>
+          <w:szCs w:val="24"/>
+        </w:rPr>
+        <w:t>.</w:t>
       </w:r>
     </w:p>
     <w:p>
@@ -2308,34 +2417,18 @@
           <w:color w:val="262626"/>
           <w:sz w:val="24"/>
           <w:szCs w:val="24"/>
-        </w:rPr>
-      </w:pPr>
-      <w:r>
-        <w:rPr>
-          <w:rFonts w:cs="Arial"/>
-          <w:color w:val="262626"/>
-          <w:sz w:val="24"/>
-          <w:szCs w:val="24"/>
-        </w:rPr>
-        <w:t xml:space="preserve">Habilitar los ‘scripts’ </w:t>
-      </w:r>
-      <w:r>
-        <w:rPr>
-          <w:rFonts w:cs="Arial"/>
-          <w:color w:val="262626"/>
-          <w:sz w:val="24"/>
-          <w:szCs w:val="24"/>
-        </w:rPr>
-        <w:t>personales</w:t>
-      </w:r>
-      <w:r>
-        <w:rPr>
-          <w:rFonts w:cs="Arial"/>
-          <w:color w:val="262626"/>
-          <w:sz w:val="24"/>
-          <w:szCs w:val="24"/>
-        </w:rPr>
-        <w:t xml:space="preserve"> y ajustar el código para que no afecte el correcto funcionamiento de la aplicación</w:t>
+          <w:highlight w:val="yellow"/>
+        </w:rPr>
+      </w:pPr>
+      <w:r>
+        <w:rPr>
+          <w:rFonts w:cs="Arial"/>
+          <w:color w:val="262626"/>
+          <w:sz w:val="24"/>
+          <w:szCs w:val="24"/>
+          <w:highlight w:val="yellow"/>
+        </w:rPr>
+        <w:t>Habilitar los ‘scripts’ personales y ajustar el código para que no afecte el correcto funcionamiento de la aplicación</w:t>
       </w:r>
     </w:p>
     <w:p>
@@ -2347,6 +2440,7 @@
           <w:color w:val="262626"/>
           <w:sz w:val="24"/>
           <w:szCs w:val="24"/>
+          <w:u w:val="single"/>
         </w:rPr>
       </w:pPr>
     </w:p>
@@ -3087,14 +3181,14 @@
                       </a:ln>
                       <a:extLst>
                         <a:ext uri="{909E8E84-426E-40dd-AFC4-6F175D3DCCD1}">
-                          <a14:hiddenFill xmlns="" xmlns:mo="http://schemas.microsoft.com/office/mac/office/2008/main" xmlns:mv="urn:schemas-microsoft-com:mac:vml" xmlns:o="urn:schemas-microsoft-com:office:office" xmlns:v="urn:schemas-microsoft-com:vml" xmlns:w10="urn:schemas-microsoft-com:office:word" xmlns:w="http://schemas.openxmlformats.org/wordprocessingml/2006/main" xmlns:a14="http://schemas.microsoft.com/office/drawing/2010/main" xmlns:w16se="http://schemas.microsoft.com/office/word/2015/wordml/symex" xmlns:w16cid="http://schemas.microsoft.com/office/word/2016/wordml/cid" xmlns:am3d="http://schemas.microsoft.com/office/drawing/2017/model3d" xmlns:aink="http://schemas.microsoft.com/office/drawing/2016/ink" xmlns:cx8="http://schemas.microsoft.com/office/drawing/2016/5/14/chartex" xmlns:cx7="http://schemas.microsoft.com/office/drawing/2016/5/13/chartex" xmlns:cx6="http://schemas.microsoft.com/office/drawing/2016/5/12/chartex" xmlns:cx5="http://schemas.microsoft.com/office/drawing/2016/5/11/chartex" xmlns:cx4="http://schemas.microsoft.com/office/drawing/2016/5/10/chartex" xmlns:cx3="http://schemas.microsoft.com/office/drawing/2016/5/9/chartex" xmlns:cx2="http://schemas.microsoft.com/office/drawing/2015/10/21/chartex" xmlns:cx1="http://schemas.microsoft.com/office/drawing/2015/9/8/chartex" xmlns:cx="http://schemas.microsoft.com/office/drawing/2014/chartex">
+                          <a14:hiddenFill xmlns:cx="http://schemas.microsoft.com/office/drawing/2014/chartex" xmlns:cx1="http://schemas.microsoft.com/office/drawing/2015/9/8/chartex" xmlns:cx2="http://schemas.microsoft.com/office/drawing/2015/10/21/chartex" xmlns:cx3="http://schemas.microsoft.com/office/drawing/2016/5/9/chartex" xmlns:cx4="http://schemas.microsoft.com/office/drawing/2016/5/10/chartex" xmlns:cx5="http://schemas.microsoft.com/office/drawing/2016/5/11/chartex" xmlns:cx6="http://schemas.microsoft.com/office/drawing/2016/5/12/chartex" xmlns:cx7="http://schemas.microsoft.com/office/drawing/2016/5/13/chartex" xmlns:cx8="http://schemas.microsoft.com/office/drawing/2016/5/14/chartex" xmlns:aink="http://schemas.microsoft.com/office/drawing/2016/ink" xmlns:am3d="http://schemas.microsoft.com/office/drawing/2017/model3d" xmlns:w16cid="http://schemas.microsoft.com/office/word/2016/wordml/cid" xmlns:w16se="http://schemas.microsoft.com/office/word/2015/wordml/symex" xmlns:a14="http://schemas.microsoft.com/office/drawing/2010/main" xmlns:w="http://schemas.openxmlformats.org/wordprocessingml/2006/main" xmlns:w10="urn:schemas-microsoft-com:office:word" xmlns:v="urn:schemas-microsoft-com:vml" xmlns:o="urn:schemas-microsoft-com:office:office" xmlns:mv="urn:schemas-microsoft-com:mac:vml" xmlns:mo="http://schemas.microsoft.com/office/mac/office/2008/main" xmlns="">
                             <a:solidFill>
                               <a:srgbClr val="FFFFFF"/>
                             </a:solidFill>
                           </a14:hiddenFill>
                         </a:ext>
                         <a:ext uri="{91240B29-F687-4f45-9708-019B960494DF}">
-                          <a14:hiddenLine xmlns="" xmlns:mo="http://schemas.microsoft.com/office/mac/office/2008/main" xmlns:mv="urn:schemas-microsoft-com:mac:vml" xmlns:o="urn:schemas-microsoft-com:office:office" xmlns:v="urn:schemas-microsoft-com:vml" xmlns:w10="urn:schemas-microsoft-com:office:word" xmlns:w="http://schemas.openxmlformats.org/wordprocessingml/2006/main" xmlns:a14="http://schemas.microsoft.com/office/drawing/2010/main" xmlns:w16se="http://schemas.microsoft.com/office/word/2015/wordml/symex" xmlns:w16cid="http://schemas.microsoft.com/office/word/2016/wordml/cid" xmlns:am3d="http://schemas.microsoft.com/office/drawing/2017/model3d" xmlns:aink="http://schemas.microsoft.com/office/drawing/2016/ink" xmlns:cx8="http://schemas.microsoft.com/office/drawing/2016/5/14/chartex" xmlns:cx7="http://schemas.microsoft.com/office/drawing/2016/5/13/chartex" xmlns:cx6="http://schemas.microsoft.com/office/drawing/2016/5/12/chartex" xmlns:cx5="http://schemas.microsoft.com/office/drawing/2016/5/11/chartex" xmlns:cx4="http://schemas.microsoft.com/office/drawing/2016/5/10/chartex" xmlns:cx3="http://schemas.microsoft.com/office/drawing/2016/5/9/chartex" xmlns:cx2="http://schemas.microsoft.com/office/drawing/2015/10/21/chartex" xmlns:cx1="http://schemas.microsoft.com/office/drawing/2015/9/8/chartex" xmlns:cx="http://schemas.microsoft.com/office/drawing/2014/chartex" w="9525">
+                          <a14:hiddenLine xmlns:cx="http://schemas.microsoft.com/office/drawing/2014/chartex" xmlns:cx1="http://schemas.microsoft.com/office/drawing/2015/9/8/chartex" xmlns:cx2="http://schemas.microsoft.com/office/drawing/2015/10/21/chartex" xmlns:cx3="http://schemas.microsoft.com/office/drawing/2016/5/9/chartex" xmlns:cx4="http://schemas.microsoft.com/office/drawing/2016/5/10/chartex" xmlns:cx5="http://schemas.microsoft.com/office/drawing/2016/5/11/chartex" xmlns:cx6="http://schemas.microsoft.com/office/drawing/2016/5/12/chartex" xmlns:cx7="http://schemas.microsoft.com/office/drawing/2016/5/13/chartex" xmlns:cx8="http://schemas.microsoft.com/office/drawing/2016/5/14/chartex" xmlns:aink="http://schemas.microsoft.com/office/drawing/2016/ink" xmlns:am3d="http://schemas.microsoft.com/office/drawing/2017/model3d" xmlns:w16cid="http://schemas.microsoft.com/office/word/2016/wordml/cid" xmlns:w16se="http://schemas.microsoft.com/office/word/2015/wordml/symex" xmlns:a14="http://schemas.microsoft.com/office/drawing/2010/main" xmlns:w="http://schemas.openxmlformats.org/wordprocessingml/2006/main" xmlns:w10="urn:schemas-microsoft-com:office:word" xmlns:v="urn:schemas-microsoft-com:vml" xmlns:o="urn:schemas-microsoft-com:office:office" xmlns:mv="urn:schemas-microsoft-com:mac:vml" xmlns:mo="http://schemas.microsoft.com/office/mac/office/2008/main" xmlns="" w="9525">
                             <a:solidFill>
                               <a:srgbClr val="000000"/>
                             </a:solidFill>
@@ -3395,7 +3489,7 @@
                   </a:ln>
                   <a:extLst>
                     <a:ext uri="{53640926-AAD7-44d8-BBD7-CCE9431645EC}">
-                      <a14:shadowObscured xmlns="" xmlns:mo="http://schemas.microsoft.com/office/mac/office/2008/main" xmlns:mv="urn:schemas-microsoft-com:mac:vml" xmlns:o="urn:schemas-microsoft-com:office:office" xmlns:v="urn:schemas-microsoft-com:vml" xmlns:w10="urn:schemas-microsoft-com:office:word" xmlns:w="http://schemas.openxmlformats.org/wordprocessingml/2006/main" xmlns:a14="http://schemas.microsoft.com/office/drawing/2010/main" xmlns:w16se="http://schemas.microsoft.com/office/word/2015/wordml/symex" xmlns:w16cid="http://schemas.microsoft.com/office/word/2016/wordml/cid" xmlns:am3d="http://schemas.microsoft.com/office/drawing/2017/model3d" xmlns:aink="http://schemas.microsoft.com/office/drawing/2016/ink" xmlns:cx8="http://schemas.microsoft.com/office/drawing/2016/5/14/chartex" xmlns:cx7="http://schemas.microsoft.com/office/drawing/2016/5/13/chartex" xmlns:cx6="http://schemas.microsoft.com/office/drawing/2016/5/12/chartex" xmlns:cx5="http://schemas.microsoft.com/office/drawing/2016/5/11/chartex" xmlns:cx4="http://schemas.microsoft.com/office/drawing/2016/5/10/chartex" xmlns:cx3="http://schemas.microsoft.com/office/drawing/2016/5/9/chartex" xmlns:cx2="http://schemas.microsoft.com/office/drawing/2015/10/21/chartex" xmlns:cx1="http://schemas.microsoft.com/office/drawing/2015/9/8/chartex" xmlns:cx="http://schemas.microsoft.com/office/drawing/2014/chartex"/>
+                      <a14:shadowObscured xmlns:cx="http://schemas.microsoft.com/office/drawing/2014/chartex" xmlns:cx1="http://schemas.microsoft.com/office/drawing/2015/9/8/chartex" xmlns:cx2="http://schemas.microsoft.com/office/drawing/2015/10/21/chartex" xmlns:cx3="http://schemas.microsoft.com/office/drawing/2016/5/9/chartex" xmlns:cx4="http://schemas.microsoft.com/office/drawing/2016/5/10/chartex" xmlns:cx5="http://schemas.microsoft.com/office/drawing/2016/5/11/chartex" xmlns:cx6="http://schemas.microsoft.com/office/drawing/2016/5/12/chartex" xmlns:cx7="http://schemas.microsoft.com/office/drawing/2016/5/13/chartex" xmlns:cx8="http://schemas.microsoft.com/office/drawing/2016/5/14/chartex" xmlns:aink="http://schemas.microsoft.com/office/drawing/2016/ink" xmlns:am3d="http://schemas.microsoft.com/office/drawing/2017/model3d" xmlns:w16cid="http://schemas.microsoft.com/office/word/2016/wordml/cid" xmlns:w16se="http://schemas.microsoft.com/office/word/2015/wordml/symex" xmlns:a14="http://schemas.microsoft.com/office/drawing/2010/main" xmlns:w="http://schemas.openxmlformats.org/wordprocessingml/2006/main" xmlns:w10="urn:schemas-microsoft-com:office:word" xmlns:v="urn:schemas-microsoft-com:vml" xmlns:o="urn:schemas-microsoft-com:office:office" xmlns:mv="urn:schemas-microsoft-com:mac:vml" xmlns:mo="http://schemas.microsoft.com/office/mac/office/2008/main" xmlns=""/>
                     </a:ext>
                   </a:extLst>
                 </pic:spPr>
@@ -5879,6 +5973,7 @@
     <w:rsid w:val="00624D92"/>
     <w:rsid w:val="006308B1"/>
     <w:rsid w:val="008D45E9"/>
+    <w:rsid w:val="00911D8E"/>
     <w:rsid w:val="00B24F7C"/>
     <w:rsid w:val="00BD39D2"/>
     <w:rsid w:val="00BF49D9"/>
@@ -6697,7 +6792,7 @@
 </file>
 
 <file path=customXml/itemProps1.xml><?xml version="1.0" encoding="utf-8"?>
-<ds:datastoreItem xmlns:ds="http://schemas.openxmlformats.org/officeDocument/2006/customXml" ds:itemID="{658ED374-9457-42DF-88ED-4F4AED427B53}">
+<ds:datastoreItem xmlns:ds="http://schemas.openxmlformats.org/officeDocument/2006/customXml" ds:itemID="{472F1820-9260-429C-9011-598F42347DE5}">
   <ds:schemaRefs>
     <ds:schemaRef ds:uri="http://schemas.openxmlformats.org/officeDocument/2006/bibliography"/>
   </ds:schemaRefs>

</xml_diff>